<commit_message>
push final report for 03/07 meet
</commit_message>
<xml_diff>
--- a/report/medium rare.docx
+++ b/report/medium rare.docx
@@ -1,6 +1,6 @@
 
 <file path=word/document.xml><?xml version="1.0" encoding="utf-8"?>
-<w:document xmlns:wpc="http://schemas.microsoft.com/office/word/2010/wordprocessingCanvas" xmlns:cx="http://schemas.microsoft.com/office/drawing/2014/chartex" xmlns:cx1="http://schemas.microsoft.com/office/drawing/2015/9/8/chartex" xmlns:cx2="http://schemas.microsoft.com/office/drawing/2015/10/21/chartex" xmlns:cx3="http://schemas.microsoft.com/office/drawing/2016/5/9/chartex" xmlns:cx4="http://schemas.microsoft.com/office/drawing/2016/5/10/chartex" xmlns:cx5="http://schemas.microsoft.com/office/drawing/2016/5/11/chartex" xmlns:cx6="http://schemas.microsoft.com/office/drawing/2016/5/12/chartex" xmlns:cx7="http://schemas.microsoft.com/office/drawing/2016/5/13/chartex" xmlns:cx8="http://schemas.microsoft.com/office/drawing/2016/5/14/chartex" xmlns:mc="http://schemas.openxmlformats.org/markup-compatibility/2006" xmlns:aink="http://schemas.microsoft.com/office/drawing/2016/ink" xmlns:am3d="http://schemas.microsoft.com/office/drawing/2017/model3d" xmlns:o="urn:schemas-microsoft-com:office:office" xmlns:oel="http://schemas.microsoft.com/office/2019/extlst" xmlns:r="http://schemas.openxmlformats.org/officeDocument/2006/relationships" xmlns:m="http://schemas.openxmlformats.org/officeDocument/2006/math" xmlns:v="urn:schemas-microsoft-com:vml" xmlns:wp14="http://schemas.microsoft.com/office/word/2010/wordprocessingDrawing" xmlns:wp="http://schemas.openxmlformats.org/drawingml/2006/wordprocessingDrawing" xmlns:w10="urn:schemas-microsoft-com:office:word" xmlns:w="http://schemas.openxmlformats.org/wordprocessingml/2006/main" xmlns:w14="http://schemas.microsoft.com/office/word/2010/wordml" xmlns:w15="http://schemas.microsoft.com/office/word/2012/wordml" xmlns:w16cex="http://schemas.microsoft.com/office/word/2018/wordml/cex" xmlns:w16cid="http://schemas.microsoft.com/office/word/2016/wordml/cid" xmlns:w16="http://schemas.microsoft.com/office/word/2018/wordml" xmlns:w16sdtdh="http://schemas.microsoft.com/office/word/2020/wordml/sdtdatahash" xmlns:w16se="http://schemas.microsoft.com/office/word/2015/wordml/symex" xmlns:wpg="http://schemas.microsoft.com/office/word/2010/wordprocessingGroup" xmlns:wpi="http://schemas.microsoft.com/office/word/2010/wordprocessingInk" xmlns:wne="http://schemas.microsoft.com/office/word/2006/wordml" xmlns:wps="http://schemas.microsoft.com/office/word/2010/wordprocessingShape" mc:Ignorable="w14 w15 w16se w16cid w16 w16cex w16sdtdh wp14">
+<w:document xmlns:wpc="http://schemas.microsoft.com/office/word/2010/wordprocessingCanvas" xmlns:cx="http://schemas.microsoft.com/office/drawing/2014/chartex" xmlns:cx1="http://schemas.microsoft.com/office/drawing/2015/9/8/chartex" xmlns:cx2="http://schemas.microsoft.com/office/drawing/2015/10/21/chartex" xmlns:cx3="http://schemas.microsoft.com/office/drawing/2016/5/9/chartex" xmlns:cx4="http://schemas.microsoft.com/office/drawing/2016/5/10/chartex" xmlns:cx5="http://schemas.microsoft.com/office/drawing/2016/5/11/chartex" xmlns:cx6="http://schemas.microsoft.com/office/drawing/2016/5/12/chartex" xmlns:cx7="http://schemas.microsoft.com/office/drawing/2016/5/13/chartex" xmlns:cx8="http://schemas.microsoft.com/office/drawing/2016/5/14/chartex" xmlns:mc="http://schemas.openxmlformats.org/markup-compatibility/2006" xmlns:aink="http://schemas.microsoft.com/office/drawing/2016/ink" xmlns:am3d="http://schemas.microsoft.com/office/drawing/2017/model3d" xmlns:o="urn:schemas-microsoft-com:office:office" xmlns:r="http://schemas.openxmlformats.org/officeDocument/2006/relationships" xmlns:m="http://schemas.openxmlformats.org/officeDocument/2006/math" xmlns:v="urn:schemas-microsoft-com:vml" xmlns:wp14="http://schemas.microsoft.com/office/word/2010/wordprocessingDrawing" xmlns:wp="http://schemas.openxmlformats.org/drawingml/2006/wordprocessingDrawing" xmlns:w10="urn:schemas-microsoft-com:office:word" xmlns:w="http://schemas.openxmlformats.org/wordprocessingml/2006/main" xmlns:w14="http://schemas.microsoft.com/office/word/2010/wordml" xmlns:w15="http://schemas.microsoft.com/office/word/2012/wordml" xmlns:w16cid="http://schemas.microsoft.com/office/word/2016/wordml/cid" xmlns:w16se="http://schemas.microsoft.com/office/word/2015/wordml/symex" xmlns:wpg="http://schemas.microsoft.com/office/word/2010/wordprocessingGroup" xmlns:wpi="http://schemas.microsoft.com/office/word/2010/wordprocessingInk" xmlns:wne="http://schemas.microsoft.com/office/word/2006/wordml" xmlns:wps="http://schemas.microsoft.com/office/word/2010/wordprocessingShape" mc:Ignorable="w14 w15 w16se w16cid wp14">
   <w:body>
     <w:p>
       <w:pPr>
@@ -2400,7 +2400,6 @@
               <w:jc w:val="center"/>
               <w:rPr>
                 <w:bCs/>
-                <w:color w:val="FF0000"/>
                 <w:sz w:val="28"/>
                 <w:szCs w:val="28"/>
               </w:rPr>
@@ -2408,11 +2407,10 @@
             <w:r>
               <w:rPr>
                 <w:bCs/>
-                <w:color w:val="FF0000"/>
-                <w:sz w:val="28"/>
-                <w:szCs w:val="28"/>
-              </w:rPr>
-              <w:t>0</w:t>
+                <w:sz w:val="28"/>
+                <w:szCs w:val="28"/>
+              </w:rPr>
+              <w:t>7</w:t>
             </w:r>
           </w:p>
         </w:tc>
@@ -2475,7 +2473,6 @@
               <w:jc w:val="center"/>
               <w:rPr>
                 <w:bCs/>
-                <w:color w:val="FF0000"/>
                 <w:sz w:val="28"/>
                 <w:szCs w:val="28"/>
               </w:rPr>
@@ -2483,11 +2480,10 @@
             <w:r>
               <w:rPr>
                 <w:bCs/>
-                <w:color w:val="FF0000"/>
-                <w:sz w:val="28"/>
-                <w:szCs w:val="28"/>
-              </w:rPr>
-              <w:t>0</w:t>
+                <w:sz w:val="28"/>
+                <w:szCs w:val="28"/>
+              </w:rPr>
+              <w:t>8</w:t>
             </w:r>
           </w:p>
         </w:tc>
@@ -2550,7 +2546,6 @@
               <w:jc w:val="center"/>
               <w:rPr>
                 <w:bCs/>
-                <w:color w:val="FF0000"/>
                 <w:sz w:val="28"/>
                 <w:szCs w:val="28"/>
               </w:rPr>
@@ -2558,11 +2553,10 @@
             <w:r>
               <w:rPr>
                 <w:bCs/>
-                <w:color w:val="FF0000"/>
-                <w:sz w:val="28"/>
-                <w:szCs w:val="28"/>
-              </w:rPr>
-              <w:t>0</w:t>
+                <w:sz w:val="28"/>
+                <w:szCs w:val="28"/>
+              </w:rPr>
+              <w:t>8</w:t>
             </w:r>
           </w:p>
         </w:tc>
@@ -2617,21 +2611,17 @@
               <w:jc w:val="center"/>
               <w:rPr>
                 <w:bCs/>
-                <w:color w:val="FF0000"/>
-                <w:sz w:val="28"/>
-                <w:szCs w:val="28"/>
-                <w:lang w:val="en-US"/>
+                <w:sz w:val="28"/>
+                <w:szCs w:val="28"/>
               </w:rPr>
             </w:pPr>
             <w:r>
               <w:rPr>
                 <w:bCs/>
-                <w:color w:val="FF0000"/>
-                <w:sz w:val="28"/>
-                <w:szCs w:val="28"/>
-                <w:lang w:val="en-US"/>
-              </w:rPr>
-              <w:t>0</w:t>
+                <w:sz w:val="28"/>
+                <w:szCs w:val="28"/>
+              </w:rPr>
+              <w:t>9</w:t>
             </w:r>
           </w:p>
         </w:tc>
@@ -2686,92 +2676,17 @@
               <w:jc w:val="center"/>
               <w:rPr>
                 <w:bCs/>
-                <w:color w:val="FF0000"/>
-                <w:sz w:val="28"/>
-                <w:szCs w:val="28"/>
-                <w:lang w:val="en-US"/>
+                <w:sz w:val="28"/>
+                <w:szCs w:val="28"/>
               </w:rPr>
             </w:pPr>
             <w:r>
               <w:rPr>
                 <w:bCs/>
-                <w:color w:val="FF0000"/>
-                <w:sz w:val="28"/>
-                <w:szCs w:val="28"/>
-                <w:lang w:val="en-US"/>
-              </w:rPr>
-              <w:t>0</w:t>
-            </w:r>
-          </w:p>
-        </w:tc>
-      </w:tr>
-      <w:tr>
-        <w:tc>
-          <w:tcPr>
-            <w:tcW w:w="440" w:type="pct"/>
-          </w:tcPr>
-          <w:p>
-            <w:pPr>
-              <w:spacing w:line="360" w:lineRule="auto"/>
-              <w:jc w:val="center"/>
-              <w:rPr>
-                <w:bCs/>
-                <w:sz w:val="28"/>
-                <w:szCs w:val="28"/>
-              </w:rPr>
-            </w:pPr>
-          </w:p>
-        </w:tc>
-        <w:tc>
-          <w:tcPr>
-            <w:tcW w:w="4045" w:type="pct"/>
-          </w:tcPr>
-          <w:p>
-            <w:pPr>
-              <w:spacing w:line="360" w:lineRule="auto"/>
-              <w:rPr>
-                <w:bCs/>
-                <w:color w:val="FF0000"/>
-                <w:sz w:val="28"/>
-                <w:szCs w:val="28"/>
-              </w:rPr>
-            </w:pPr>
-            <w:r>
-              <w:rPr>
-                <w:bCs/>
-                <w:color w:val="FF0000"/>
-                <w:sz w:val="28"/>
-                <w:szCs w:val="28"/>
-              </w:rPr>
-              <w:t>Приложение А. Название приложения</w:t>
-            </w:r>
-          </w:p>
-        </w:tc>
-        <w:tc>
-          <w:tcPr>
-            <w:tcW w:w="515" w:type="pct"/>
-          </w:tcPr>
-          <w:p>
-            <w:pPr>
-              <w:spacing w:line="360" w:lineRule="auto"/>
-              <w:jc w:val="center"/>
-              <w:rPr>
-                <w:bCs/>
-                <w:color w:val="FF0000"/>
-                <w:sz w:val="28"/>
-                <w:szCs w:val="28"/>
-                <w:lang w:val="en-US"/>
-              </w:rPr>
-            </w:pPr>
-            <w:r>
-              <w:rPr>
-                <w:bCs/>
-                <w:color w:val="FF0000"/>
-                <w:sz w:val="28"/>
-                <w:szCs w:val="28"/>
-                <w:lang w:val="en-US"/>
-              </w:rPr>
-              <w:t>0</w:t>
+                <w:sz w:val="28"/>
+                <w:szCs w:val="28"/>
+              </w:rPr>
+              <w:t>10</w:t>
             </w:r>
           </w:p>
         </w:tc>
@@ -2994,9 +2909,16 @@
           <w:sz w:val="28"/>
           <w:szCs w:val="28"/>
         </w:rPr>
-        <w:t>Matplotlib.</w:t>
+        <w:t>Matplotlib</w:t>
       </w:r>
       <w:proofErr w:type="spellEnd"/>
+      <w:r>
+        <w:rPr>
+          <w:sz w:val="28"/>
+          <w:szCs w:val="28"/>
+        </w:rPr>
+        <w:t>.</w:t>
+      </w:r>
     </w:p>
     <w:p>
       <w:pPr>
@@ -3024,7 +2946,7 @@
           <w:sz w:val="28"/>
           <w:szCs w:val="28"/>
         </w:rPr>
-        <w:t>ию Р</w:t>
+        <w:t xml:space="preserve">ию </w:t>
       </w:r>
       <w:proofErr w:type="spellStart"/>
       <w:r>
@@ -3032,7 +2954,7 @@
           <w:sz w:val="28"/>
           <w:szCs w:val="28"/>
         </w:rPr>
-        <w:t>астринга</w:t>
+        <w:t>Растринга</w:t>
       </w:r>
       <w:proofErr w:type="spellEnd"/>
       <w:r>
@@ -4196,18 +4118,7 @@
                 <w:sz w:val="28"/>
                 <w:szCs w:val="28"/>
               </w:rPr>
-              <m:t xml:space="preserve"> </m:t>
-            </m:r>
-            <m:r>
-              <m:rPr>
-                <m:sty m:val="bi"/>
-              </m:rPr>
-              <w:rPr>
-                <w:rFonts w:ascii="Cambria Math" w:hAnsi="Cambria Math"/>
-                <w:sz w:val="28"/>
-                <w:szCs w:val="28"/>
-              </w:rPr>
-              <m:t>r</m:t>
+              <m:t xml:space="preserve"> r</m:t>
             </m:r>
           </m:e>
           <m:sub>
@@ -4757,6 +4668,13 @@
         </w:rPr>
         <w:t>роя частиц</w:t>
       </w:r>
+      <w:r>
+        <w:rPr>
+          <w:sz w:val="28"/>
+          <w:szCs w:val="28"/>
+        </w:rPr>
+        <w:t>;</w:t>
+      </w:r>
     </w:p>
     <w:p>
       <w:pPr>
@@ -4768,21 +4686,12 @@
           <w:szCs w:val="28"/>
         </w:rPr>
       </w:pPr>
-      <w:proofErr w:type="spellStart"/>
-      <w:r>
-        <w:rPr>
-          <w:sz w:val="28"/>
-          <w:szCs w:val="28"/>
-        </w:rPr>
-        <w:t>Рымарь</w:t>
-      </w:r>
-      <w:proofErr w:type="spellEnd"/>
-      <w:r>
-        <w:rPr>
-          <w:sz w:val="28"/>
-          <w:szCs w:val="28"/>
-        </w:rPr>
-        <w:t xml:space="preserve"> Мария – </w:t>
+      <w:r>
+        <w:rPr>
+          <w:sz w:val="28"/>
+          <w:szCs w:val="28"/>
+        </w:rPr>
+        <w:t xml:space="preserve">Рымарь Мария – </w:t>
       </w:r>
       <w:r>
         <w:rPr>
@@ -4797,6 +4706,13 @@
           <w:szCs w:val="28"/>
         </w:rPr>
         <w:t>, анализ проделанной всей бригадой работы</w:t>
+      </w:r>
+      <w:r>
+        <w:rPr>
+          <w:sz w:val="28"/>
+          <w:szCs w:val="28"/>
+        </w:rPr>
+        <w:t>;</w:t>
       </w:r>
     </w:p>
     <w:p>
@@ -4809,12 +4725,21 @@
           <w:szCs w:val="28"/>
         </w:rPr>
       </w:pPr>
-      <w:r>
-        <w:rPr>
-          <w:sz w:val="28"/>
-          <w:szCs w:val="28"/>
-        </w:rPr>
-        <w:t xml:space="preserve">Белокобыльский Илья – </w:t>
+      <w:proofErr w:type="spellStart"/>
+      <w:r>
+        <w:rPr>
+          <w:sz w:val="28"/>
+          <w:szCs w:val="28"/>
+        </w:rPr>
+        <w:t>Белокобыльский</w:t>
+      </w:r>
+      <w:proofErr w:type="spellEnd"/>
+      <w:r>
+        <w:rPr>
+          <w:sz w:val="28"/>
+          <w:szCs w:val="28"/>
+        </w:rPr>
+        <w:t xml:space="preserve"> Илья – </w:t>
       </w:r>
       <w:r>
         <w:rPr>
@@ -4836,6 +4761,13 @@
           <w:szCs w:val="28"/>
         </w:rPr>
         <w:t>, тестирование</w:t>
+      </w:r>
+      <w:r>
+        <w:rPr>
+          <w:sz w:val="28"/>
+          <w:szCs w:val="28"/>
+        </w:rPr>
+        <w:t>.</w:t>
       </w:r>
     </w:p>
     <w:p>
@@ -4905,12 +4837,193 @@
         <w:ind w:firstLine="709"/>
         <w:jc w:val="both"/>
         <w:rPr>
-          <w:b/>
-          <w:caps/>
-          <w:sz w:val="28"/>
-          <w:szCs w:val="28"/>
-        </w:rPr>
-      </w:pPr>
+          <w:sz w:val="28"/>
+          <w:szCs w:val="28"/>
+        </w:rPr>
+      </w:pPr>
+      <w:r>
+        <w:rPr>
+          <w:sz w:val="28"/>
+          <w:szCs w:val="28"/>
+        </w:rPr>
+        <w:t>В рамках первой итерации</w:t>
+      </w:r>
+      <w:r>
+        <w:rPr>
+          <w:sz w:val="28"/>
+          <w:szCs w:val="28"/>
+        </w:rPr>
+        <w:t xml:space="preserve"> проекта выполнены следующие задачи:</w:t>
+      </w:r>
+    </w:p>
+    <w:p>
+      <w:pPr>
+        <w:pStyle w:val="af2"/>
+        <w:numPr>
+          <w:ilvl w:val="0"/>
+          <w:numId w:val="12"/>
+        </w:numPr>
+        <w:spacing w:line="360" w:lineRule="auto"/>
+        <w:ind w:left="0" w:firstLine="709"/>
+        <w:jc w:val="both"/>
+        <w:rPr>
+          <w:sz w:val="28"/>
+          <w:szCs w:val="28"/>
+        </w:rPr>
+      </w:pPr>
+      <w:r>
+        <w:rPr>
+          <w:sz w:val="28"/>
+          <w:szCs w:val="28"/>
+        </w:rPr>
+        <w:t xml:space="preserve">Разработан прототип </w:t>
+      </w:r>
+      <w:r>
+        <w:rPr>
+          <w:sz w:val="28"/>
+          <w:szCs w:val="28"/>
+          <w:lang w:val="en-US"/>
+        </w:rPr>
+        <w:t>GUI</w:t>
+      </w:r>
+      <w:r>
+        <w:rPr>
+          <w:sz w:val="28"/>
+          <w:szCs w:val="28"/>
+        </w:rPr>
+        <w:t>, который интуитивно понятен пользователю;</w:t>
+      </w:r>
+    </w:p>
+    <w:p>
+      <w:pPr>
+        <w:pStyle w:val="af2"/>
+        <w:numPr>
+          <w:ilvl w:val="0"/>
+          <w:numId w:val="12"/>
+        </w:numPr>
+        <w:spacing w:line="360" w:lineRule="auto"/>
+        <w:ind w:left="0" w:firstLine="709"/>
+        <w:jc w:val="both"/>
+        <w:rPr>
+          <w:sz w:val="28"/>
+          <w:szCs w:val="28"/>
+        </w:rPr>
+      </w:pPr>
+      <w:r>
+        <w:rPr>
+          <w:sz w:val="28"/>
+          <w:szCs w:val="28"/>
+        </w:rPr>
+        <w:t>П</w:t>
+      </w:r>
+      <w:r>
+        <w:rPr>
+          <w:sz w:val="28"/>
+          <w:szCs w:val="28"/>
+        </w:rPr>
+        <w:t>роведены исследования и выбраны модификации, которые будут использоваться в алгоритме глобальной оптимизации. Также было составлено описание настраиваемых параметров алгоритма, чтобы пользователи могли настроить его под свои потребности и задачи</w:t>
+      </w:r>
+      <w:r>
+        <w:rPr>
+          <w:sz w:val="28"/>
+          <w:szCs w:val="28"/>
+        </w:rPr>
+        <w:t>;</w:t>
+      </w:r>
+    </w:p>
+    <w:p>
+      <w:pPr>
+        <w:pStyle w:val="af2"/>
+        <w:numPr>
+          <w:ilvl w:val="0"/>
+          <w:numId w:val="12"/>
+        </w:numPr>
+        <w:spacing w:line="360" w:lineRule="auto"/>
+        <w:ind w:left="0" w:firstLine="709"/>
+        <w:jc w:val="both"/>
+        <w:rPr>
+          <w:sz w:val="28"/>
+          <w:szCs w:val="28"/>
+          <w:lang w:val="en-US"/>
+        </w:rPr>
+      </w:pPr>
+      <w:r>
+        <w:rPr>
+          <w:sz w:val="28"/>
+          <w:szCs w:val="28"/>
+        </w:rPr>
+        <w:t xml:space="preserve">Представлен стек технологий, который будет использоваться в проекте. Стек включает в себя использование таких сторонних библиотек, как </w:t>
+      </w:r>
+      <w:r>
+        <w:rPr>
+          <w:sz w:val="28"/>
+          <w:szCs w:val="28"/>
+          <w:lang w:val="en-US"/>
+        </w:rPr>
+        <w:t>NumPy</w:t>
+      </w:r>
+      <w:r>
+        <w:rPr>
+          <w:sz w:val="28"/>
+          <w:szCs w:val="28"/>
+        </w:rPr>
+        <w:t xml:space="preserve">, </w:t>
+      </w:r>
+      <w:r>
+        <w:rPr>
+          <w:sz w:val="28"/>
+          <w:szCs w:val="28"/>
+          <w:lang w:val="en-US"/>
+        </w:rPr>
+        <w:t>Matplotlib</w:t>
+      </w:r>
+      <w:r>
+        <w:rPr>
+          <w:sz w:val="28"/>
+          <w:szCs w:val="28"/>
+        </w:rPr>
+        <w:t xml:space="preserve"> и </w:t>
+      </w:r>
+      <w:proofErr w:type="spellStart"/>
+      <w:r>
+        <w:rPr>
+          <w:sz w:val="28"/>
+          <w:szCs w:val="28"/>
+          <w:lang w:val="en-US"/>
+        </w:rPr>
+        <w:t>Tkinter</w:t>
+      </w:r>
+      <w:proofErr w:type="spellEnd"/>
+      <w:r>
+        <w:rPr>
+          <w:sz w:val="28"/>
+          <w:szCs w:val="28"/>
+        </w:rPr>
+        <w:t>;</w:t>
+      </w:r>
+    </w:p>
+    <w:p>
+      <w:pPr>
+        <w:pStyle w:val="af2"/>
+        <w:numPr>
+          <w:ilvl w:val="0"/>
+          <w:numId w:val="12"/>
+        </w:numPr>
+        <w:spacing w:line="360" w:lineRule="auto"/>
+        <w:ind w:left="0" w:firstLine="709"/>
+        <w:jc w:val="both"/>
+        <w:rPr>
+          <w:sz w:val="28"/>
+          <w:szCs w:val="28"/>
+        </w:rPr>
+      </w:pPr>
+      <w:r>
+        <w:rPr>
+          <w:sz w:val="28"/>
+          <w:szCs w:val="28"/>
+        </w:rPr>
+        <w:t>Распределены роли между участниками бригады для продуктивной дальнейшей работы.</w:t>
+      </w:r>
     </w:p>
     <w:p>
       <w:pPr>
@@ -4918,48 +5031,6 @@
         <w:ind w:firstLine="709"/>
         <w:jc w:val="both"/>
         <w:rPr>
-          <w:color w:val="FF0000"/>
-          <w:sz w:val="28"/>
-          <w:szCs w:val="28"/>
-        </w:rPr>
-      </w:pPr>
-      <w:r>
-        <w:rPr>
-          <w:color w:val="FF0000"/>
-          <w:sz w:val="28"/>
-          <w:szCs w:val="28"/>
-        </w:rPr>
-        <w:t>Кратко подвести итоги</w:t>
-      </w:r>
-      <w:r>
-        <w:rPr>
-          <w:color w:val="FF0000"/>
-          <w:sz w:val="28"/>
-          <w:szCs w:val="28"/>
-        </w:rPr>
-        <w:t>, проанализировать соответствие поставленной цели</w:t>
-      </w:r>
-      <w:r>
-        <w:rPr>
-          <w:color w:val="FF0000"/>
-          <w:sz w:val="28"/>
-          <w:szCs w:val="28"/>
-        </w:rPr>
-        <w:t xml:space="preserve"> и полученного результата</w:t>
-      </w:r>
-      <w:r>
-        <w:rPr>
-          <w:color w:val="FF0000"/>
-          <w:sz w:val="28"/>
-          <w:szCs w:val="28"/>
-        </w:rPr>
-        <w:t>.</w:t>
-      </w:r>
-    </w:p>
-    <w:p>
-      <w:pPr>
-        <w:rPr>
-          <w:spacing w:val="-2"/>
           <w:sz w:val="28"/>
           <w:szCs w:val="28"/>
         </w:rPr>
@@ -4978,31 +5049,21 @@
       </w:pPr>
       <w:r>
         <w:rPr>
+          <w:sz w:val="28"/>
+          <w:szCs w:val="28"/>
+        </w:rPr>
+        <w:br w:type="page"/>
+      </w:r>
+      <w:r>
+        <w:rPr>
           <w:b/>
           <w:caps/>
           <w:sz w:val="28"/>
           <w:szCs w:val="28"/>
         </w:rPr>
-        <w:br w:type="page"/>
-      </w:r>
-      <w:r>
-        <w:rPr>
-          <w:b/>
-          <w:caps/>
-          <w:sz w:val="28"/>
-          <w:szCs w:val="28"/>
-        </w:rPr>
         <w:lastRenderedPageBreak/>
         <w:t>список использованных источников</w:t>
       </w:r>
-    </w:p>
-    <w:p>
-      <w:pPr>
-        <w:rPr>
-          <w:sz w:val="28"/>
-          <w:szCs w:val="28"/>
-        </w:rPr>
-      </w:pPr>
     </w:p>
     <w:p>
       <w:pPr>
@@ -5010,64 +5071,36 @@
         <w:ind w:firstLine="709"/>
         <w:jc w:val="both"/>
         <w:rPr>
-          <w:b/>
-          <w:i/>
-          <w:color w:val="FF0000"/>
-          <w:sz w:val="28"/>
-          <w:szCs w:val="28"/>
-        </w:rPr>
-      </w:pPr>
-      <w:r>
-        <w:rPr>
-          <w:b/>
-          <w:i/>
-          <w:color w:val="FF0000"/>
-          <w:sz w:val="28"/>
-          <w:szCs w:val="28"/>
-        </w:rPr>
-        <w:t>Ниже представлены примеры библиографического описания</w:t>
-      </w:r>
-      <w:r>
-        <w:rPr>
-          <w:b/>
-          <w:i/>
-          <w:color w:val="FF0000"/>
-          <w:sz w:val="28"/>
-          <w:szCs w:val="28"/>
-        </w:rPr>
-        <w:t>,</w:t>
-      </w:r>
-      <w:r>
-        <w:rPr>
-          <w:b/>
-          <w:i/>
-          <w:color w:val="FF0000"/>
-          <w:sz w:val="28"/>
-          <w:szCs w:val="28"/>
-        </w:rPr>
-        <w:t xml:space="preserve"> </w:t>
-      </w:r>
-      <w:r>
-        <w:rPr>
-          <w:b/>
-          <w:i/>
-          <w:caps/>
-          <w:color w:val="FF0000"/>
-          <w:sz w:val="28"/>
-          <w:szCs w:val="28"/>
-        </w:rPr>
-        <w:t>В качестве названия источника</w:t>
-      </w:r>
-      <w:r>
-        <w:rPr>
-          <w:b/>
-          <w:i/>
-          <w:color w:val="FF0000"/>
-          <w:sz w:val="28"/>
-          <w:szCs w:val="28"/>
-        </w:rPr>
-        <w:t xml:space="preserve"> в примерах приводится вариант, в котором применяется то или иное библиографическое описание.</w:t>
-      </w:r>
+          <w:sz w:val="28"/>
+          <w:szCs w:val="28"/>
+        </w:rPr>
+      </w:pPr>
+      <w:r>
+        <w:rPr>
+          <w:sz w:val="28"/>
+          <w:szCs w:val="28"/>
+        </w:rPr>
+        <w:t>1. Jenyay.net. (2021). Particle Swarm Optimization (Метод роя частиц) [Online]. Av</w:t>
+      </w:r>
+      <w:bookmarkStart w:id="0" w:name="_GoBack"/>
+      <w:bookmarkEnd w:id="0"/>
+      <w:r>
+        <w:rPr>
+          <w:sz w:val="28"/>
+          <w:szCs w:val="28"/>
+        </w:rPr>
+        <w:t xml:space="preserve">ailable: </w:t>
+      </w:r>
+      <w:hyperlink r:id="rId10" w:history="1">
+        <w:r>
+          <w:rPr>
+            <w:rStyle w:val="af7"/>
+            <w:sz w:val="28"/>
+            <w:szCs w:val="28"/>
+          </w:rPr>
+          <w:t>https://jenyay.net/Programming/ParticleSwarm</w:t>
+        </w:r>
+      </w:hyperlink>
     </w:p>
     <w:p>
       <w:pPr>
@@ -5075,748 +5108,99 @@
         <w:ind w:firstLine="709"/>
         <w:jc w:val="both"/>
         <w:rPr>
-          <w:color w:val="FF0000"/>
-          <w:sz w:val="28"/>
-          <w:szCs w:val="28"/>
-        </w:rPr>
-      </w:pPr>
-      <w:r>
-        <w:rPr>
-          <w:color w:val="FF0000"/>
-          <w:sz w:val="28"/>
-          <w:szCs w:val="28"/>
-        </w:rPr>
-        <w:t>1. Иванов И. И. Книга одного-трех авторов.</w:t>
-      </w:r>
-      <w:r>
-        <w:rPr>
-          <w:color w:val="FF0000"/>
-          <w:sz w:val="28"/>
-          <w:szCs w:val="28"/>
-        </w:rPr>
-        <w:t xml:space="preserve"> М.: Издательство, 2010. 000 с.</w:t>
-      </w:r>
-    </w:p>
-    <w:p>
-      <w:pPr>
-        <w:spacing w:line="360" w:lineRule="auto"/>
-        <w:ind w:firstLine="709"/>
-        <w:jc w:val="both"/>
-        <w:rPr>
-          <w:color w:val="FF0000"/>
-          <w:sz w:val="28"/>
-          <w:szCs w:val="28"/>
-        </w:rPr>
-      </w:pPr>
-      <w:r>
-        <w:rPr>
-          <w:color w:val="FF0000"/>
-          <w:sz w:val="28"/>
-          <w:szCs w:val="28"/>
-        </w:rPr>
-        <w:t xml:space="preserve">2. Книга четырех авторов / И. </w:t>
-      </w:r>
-      <w:r>
-        <w:rPr>
-          <w:color w:val="FF0000"/>
-          <w:sz w:val="28"/>
-          <w:szCs w:val="28"/>
-        </w:rPr>
-        <w:t>И</w:t>
-      </w:r>
-      <w:r>
-        <w:rPr>
-          <w:color w:val="FF0000"/>
-          <w:sz w:val="28"/>
-          <w:szCs w:val="28"/>
-        </w:rPr>
-        <w:t>.</w:t>
-      </w:r>
-      <w:r>
-        <w:rPr>
-          <w:color w:val="FF0000"/>
-          <w:sz w:val="28"/>
-          <w:szCs w:val="28"/>
-        </w:rPr>
-        <w:t xml:space="preserve"> Иванов, П. П. Петров, С. С. Сидоров, В. В. Васильев. СПб.: Издательство, 2010. 000 с.</w:t>
-      </w:r>
-    </w:p>
-    <w:p>
-      <w:pPr>
-        <w:spacing w:line="360" w:lineRule="auto"/>
-        <w:ind w:firstLine="709"/>
-        <w:jc w:val="both"/>
-        <w:rPr>
-          <w:color w:val="FF0000"/>
-          <w:sz w:val="28"/>
-          <w:szCs w:val="28"/>
-        </w:rPr>
-      </w:pPr>
-      <w:r>
-        <w:rPr>
-          <w:color w:val="FF0000"/>
-          <w:sz w:val="28"/>
-          <w:szCs w:val="28"/>
-        </w:rPr>
-        <w:t xml:space="preserve">3. Книга пяти и более авторов / И. И. Иванов, П. П. Петров, С. С. Сидоров и </w:t>
-      </w:r>
-      <w:proofErr w:type="gramStart"/>
-      <w:r>
-        <w:rPr>
-          <w:color w:val="FF0000"/>
-          <w:sz w:val="28"/>
-          <w:szCs w:val="28"/>
-        </w:rPr>
-        <w:t>др</w:t>
-      </w:r>
-      <w:r>
-        <w:rPr>
-          <w:color w:val="FF0000"/>
-          <w:sz w:val="28"/>
-          <w:szCs w:val="28"/>
-        </w:rPr>
-        <w:t>.</w:t>
-      </w:r>
-      <w:r>
-        <w:rPr>
-          <w:color w:val="FF0000"/>
-          <w:sz w:val="28"/>
-          <w:szCs w:val="28"/>
-        </w:rPr>
-        <w:t>.</w:t>
-      </w:r>
-      <w:proofErr w:type="gramEnd"/>
-      <w:r>
-        <w:rPr>
-          <w:color w:val="FF0000"/>
-          <w:sz w:val="28"/>
-          <w:szCs w:val="28"/>
-        </w:rPr>
-        <w:t xml:space="preserve"> СПб.: Издательство, 2010. 000 с.</w:t>
-      </w:r>
-    </w:p>
-    <w:p>
-      <w:pPr>
-        <w:spacing w:line="360" w:lineRule="auto"/>
-        <w:ind w:firstLine="709"/>
-        <w:jc w:val="both"/>
-        <w:rPr>
-          <w:color w:val="FF0000"/>
-          <w:sz w:val="28"/>
-          <w:szCs w:val="28"/>
-        </w:rPr>
-      </w:pPr>
-      <w:r>
-        <w:rPr>
-          <w:color w:val="FF0000"/>
-          <w:sz w:val="28"/>
-          <w:szCs w:val="28"/>
-        </w:rPr>
-        <w:t>4. Описание книги под редакцией / под ред. И.И. Иванова СПб., Издательство, 2010. 000 с.</w:t>
-      </w:r>
-    </w:p>
-    <w:p>
-      <w:pPr>
-        <w:spacing w:line="360" w:lineRule="auto"/>
-        <w:ind w:firstLine="709"/>
-        <w:jc w:val="both"/>
-        <w:rPr>
-          <w:color w:val="FF0000"/>
-          <w:sz w:val="28"/>
-          <w:szCs w:val="28"/>
-        </w:rPr>
-      </w:pPr>
-      <w:r>
-        <w:rPr>
-          <w:color w:val="FF0000"/>
-          <w:sz w:val="28"/>
-          <w:szCs w:val="28"/>
-        </w:rPr>
-        <w:t xml:space="preserve">5. Иванов И.И. Описание учебного пособия и текста лекций: учеб. пособие. СПб.: Изд-во </w:t>
-      </w:r>
-      <w:proofErr w:type="spellStart"/>
-      <w:r>
-        <w:rPr>
-          <w:color w:val="FF0000"/>
-          <w:sz w:val="28"/>
-          <w:szCs w:val="28"/>
-        </w:rPr>
-        <w:t>СПбГЭТУ</w:t>
-      </w:r>
-      <w:proofErr w:type="spellEnd"/>
-      <w:r>
-        <w:rPr>
-          <w:color w:val="FF0000"/>
-          <w:sz w:val="28"/>
-          <w:szCs w:val="28"/>
-        </w:rPr>
-        <w:t xml:space="preserve"> «ЛЭТИ», 2010. 000 с.</w:t>
-      </w:r>
-    </w:p>
-    <w:p>
-      <w:pPr>
-        <w:spacing w:line="360" w:lineRule="auto"/>
-        <w:ind w:firstLine="709"/>
-        <w:jc w:val="both"/>
-        <w:rPr>
-          <w:color w:val="FF0000"/>
-          <w:sz w:val="28"/>
-          <w:szCs w:val="28"/>
-        </w:rPr>
-      </w:pPr>
-      <w:r>
-        <w:rPr>
-          <w:color w:val="FF0000"/>
-          <w:sz w:val="28"/>
-          <w:szCs w:val="28"/>
-        </w:rPr>
-        <w:t xml:space="preserve">6. Описание методических указаний / сост.: И.И. Иванов, П.П. Петров. СПб.: Изд-во </w:t>
-      </w:r>
-      <w:proofErr w:type="spellStart"/>
-      <w:r>
-        <w:rPr>
-          <w:color w:val="FF0000"/>
-          <w:sz w:val="28"/>
-          <w:szCs w:val="28"/>
-        </w:rPr>
-        <w:t>СПбГЭТУ</w:t>
-      </w:r>
-      <w:proofErr w:type="spellEnd"/>
-      <w:r>
-        <w:rPr>
-          <w:color w:val="FF0000"/>
-          <w:sz w:val="28"/>
-          <w:szCs w:val="28"/>
-        </w:rPr>
-        <w:t xml:space="preserve"> «ЛЭТИ», 2010. 000 с.</w:t>
-      </w:r>
-    </w:p>
-    <w:p>
-      <w:pPr>
-        <w:spacing w:line="360" w:lineRule="auto"/>
-        <w:ind w:firstLine="709"/>
-        <w:jc w:val="both"/>
-        <w:rPr>
-          <w:color w:val="FF0000"/>
-          <w:sz w:val="28"/>
-          <w:szCs w:val="28"/>
-        </w:rPr>
-      </w:pPr>
-      <w:r>
-        <w:rPr>
-          <w:color w:val="FF0000"/>
-          <w:sz w:val="28"/>
-          <w:szCs w:val="28"/>
-        </w:rPr>
-        <w:t xml:space="preserve">7. Иванов И.И. Описание статьи с одним-тремя авторами из журнала // Название журнала. 2010, </w:t>
-      </w:r>
-      <w:proofErr w:type="spellStart"/>
-      <w:r>
-        <w:rPr>
-          <w:color w:val="FF0000"/>
-          <w:sz w:val="28"/>
-          <w:szCs w:val="28"/>
-        </w:rPr>
-        <w:t>вып</w:t>
-      </w:r>
-      <w:proofErr w:type="spellEnd"/>
-      <w:r>
-        <w:rPr>
-          <w:color w:val="FF0000"/>
-          <w:sz w:val="28"/>
-          <w:szCs w:val="28"/>
-        </w:rPr>
-        <w:t>. (№) 00. С. 000–000.</w:t>
-      </w:r>
-    </w:p>
-    <w:p>
-      <w:pPr>
-        <w:spacing w:line="360" w:lineRule="auto"/>
-        <w:ind w:firstLine="709"/>
-        <w:jc w:val="both"/>
-        <w:rPr>
-          <w:color w:val="FF0000"/>
-          <w:sz w:val="28"/>
-          <w:szCs w:val="28"/>
-        </w:rPr>
-      </w:pPr>
-      <w:r>
-        <w:rPr>
-          <w:color w:val="FF0000"/>
-          <w:sz w:val="28"/>
-          <w:szCs w:val="28"/>
-        </w:rPr>
-        <w:t xml:space="preserve">8. Описание статьи с четырьмя и более авторами из журнала / И. И. Иванов, П. П. Петров, С. С. Сидоров и др. // Название журнала. 2010, </w:t>
-      </w:r>
-      <w:proofErr w:type="spellStart"/>
-      <w:r>
-        <w:rPr>
-          <w:color w:val="FF0000"/>
-          <w:sz w:val="28"/>
-          <w:szCs w:val="28"/>
-        </w:rPr>
-        <w:t>вып</w:t>
-      </w:r>
-      <w:proofErr w:type="spellEnd"/>
-      <w:r>
-        <w:rPr>
-          <w:color w:val="FF0000"/>
-          <w:sz w:val="28"/>
-          <w:szCs w:val="28"/>
-        </w:rPr>
-        <w:t>. (№) 00. С. 000–000.</w:t>
-      </w:r>
-    </w:p>
-    <w:p>
-      <w:pPr>
-        <w:spacing w:line="360" w:lineRule="auto"/>
-        <w:ind w:firstLine="709"/>
-        <w:jc w:val="both"/>
-        <w:rPr>
-          <w:color w:val="FF0000"/>
-          <w:sz w:val="28"/>
-          <w:szCs w:val="28"/>
-        </w:rPr>
-      </w:pPr>
-      <w:r>
-        <w:rPr>
-          <w:color w:val="FF0000"/>
-          <w:sz w:val="28"/>
-          <w:szCs w:val="28"/>
-        </w:rPr>
-        <w:t xml:space="preserve">9. Иванов И.И. Описание тезисов доклада с одним-тремя авторами / Название конференции: тез. </w:t>
-      </w:r>
-      <w:proofErr w:type="spellStart"/>
-      <w:r>
-        <w:rPr>
-          <w:color w:val="FF0000"/>
-          <w:sz w:val="28"/>
-          <w:szCs w:val="28"/>
-        </w:rPr>
-        <w:t>докл</w:t>
-      </w:r>
-      <w:proofErr w:type="spellEnd"/>
-      <w:r>
-        <w:rPr>
-          <w:color w:val="FF0000"/>
-          <w:sz w:val="28"/>
-          <w:szCs w:val="28"/>
-        </w:rPr>
-        <w:t xml:space="preserve">. III международной науч.-техн. </w:t>
-      </w:r>
-      <w:proofErr w:type="spellStart"/>
-      <w:r>
-        <w:rPr>
-          <w:color w:val="FF0000"/>
-          <w:sz w:val="28"/>
-          <w:szCs w:val="28"/>
-        </w:rPr>
-        <w:t>конф</w:t>
-      </w:r>
-      <w:proofErr w:type="spellEnd"/>
-      <w:r>
-        <w:rPr>
-          <w:color w:val="FF0000"/>
-          <w:sz w:val="28"/>
-          <w:szCs w:val="28"/>
-        </w:rPr>
-        <w:t xml:space="preserve">., СПб,  00–00 янв. 2000 г. / </w:t>
-      </w:r>
-      <w:proofErr w:type="spellStart"/>
-      <w:r>
-        <w:rPr>
-          <w:color w:val="FF0000"/>
-          <w:sz w:val="28"/>
-          <w:szCs w:val="28"/>
-        </w:rPr>
-        <w:t>СПбГЭТУ</w:t>
-      </w:r>
-      <w:proofErr w:type="spellEnd"/>
-      <w:r>
-        <w:rPr>
-          <w:color w:val="FF0000"/>
-          <w:sz w:val="28"/>
-          <w:szCs w:val="28"/>
-        </w:rPr>
-        <w:t xml:space="preserve"> «ЛЭТИ», СПБ, 2010, С. 000–000.</w:t>
-      </w:r>
-    </w:p>
-    <w:p>
-      <w:pPr>
-        <w:spacing w:line="360" w:lineRule="auto"/>
-        <w:ind w:firstLine="709"/>
-        <w:jc w:val="both"/>
-        <w:rPr>
-          <w:color w:val="FF0000"/>
-          <w:sz w:val="28"/>
-          <w:szCs w:val="28"/>
-        </w:rPr>
-      </w:pPr>
-      <w:r>
-        <w:rPr>
-          <w:color w:val="FF0000"/>
-          <w:sz w:val="28"/>
-          <w:szCs w:val="28"/>
-        </w:rPr>
-        <w:t xml:space="preserve">10. Описание тезисов доклада с четырьмя и более авторами / И. И. Иванов, П. П. Петров, С. С. Сидоров и др. // Название конференции: тез. </w:t>
-      </w:r>
-      <w:proofErr w:type="spellStart"/>
-      <w:r>
-        <w:rPr>
-          <w:color w:val="FF0000"/>
-          <w:sz w:val="28"/>
-          <w:szCs w:val="28"/>
-        </w:rPr>
-        <w:t>докл</w:t>
-      </w:r>
-      <w:proofErr w:type="spellEnd"/>
-      <w:r>
-        <w:rPr>
-          <w:color w:val="FF0000"/>
-          <w:sz w:val="28"/>
-          <w:szCs w:val="28"/>
-        </w:rPr>
-        <w:t xml:space="preserve">. III международной науч.-техн. </w:t>
-      </w:r>
-      <w:proofErr w:type="spellStart"/>
-      <w:r>
-        <w:rPr>
-          <w:color w:val="FF0000"/>
-          <w:sz w:val="28"/>
-          <w:szCs w:val="28"/>
-        </w:rPr>
-        <w:t>конф</w:t>
-      </w:r>
-      <w:proofErr w:type="spellEnd"/>
-      <w:r>
-        <w:rPr>
-          <w:color w:val="FF0000"/>
-          <w:sz w:val="28"/>
-          <w:szCs w:val="28"/>
-        </w:rPr>
-        <w:t xml:space="preserve">., СПб,  00–00 янв. 2000 г. / </w:t>
-      </w:r>
-      <w:proofErr w:type="spellStart"/>
-      <w:r>
-        <w:rPr>
-          <w:color w:val="FF0000"/>
-          <w:sz w:val="28"/>
-          <w:szCs w:val="28"/>
-        </w:rPr>
-        <w:t>СПбГЭТУ</w:t>
-      </w:r>
-      <w:proofErr w:type="spellEnd"/>
-      <w:r>
-        <w:rPr>
-          <w:color w:val="FF0000"/>
-          <w:sz w:val="28"/>
-          <w:szCs w:val="28"/>
-        </w:rPr>
-        <w:t xml:space="preserve"> «ЛЭТИ», СПБ, 2010, С. 000–000.</w:t>
-      </w:r>
-    </w:p>
-    <w:p>
-      <w:pPr>
-        <w:spacing w:line="360" w:lineRule="auto"/>
-        <w:ind w:firstLine="709"/>
-        <w:jc w:val="both"/>
-        <w:rPr>
-          <w:color w:val="FF0000"/>
-          <w:sz w:val="28"/>
-          <w:szCs w:val="28"/>
-        </w:rPr>
-      </w:pPr>
-      <w:r>
-        <w:rPr>
-          <w:color w:val="FF0000"/>
-          <w:sz w:val="28"/>
-          <w:szCs w:val="28"/>
-        </w:rPr>
-        <w:t>11. Описание электронного ресурса // Наименование сайта. URL: http://east-front.narod.ru/memo/latchford.ht</w:t>
-      </w:r>
-      <w:r>
-        <w:rPr>
-          <w:color w:val="FF0000"/>
-          <w:sz w:val="28"/>
-          <w:szCs w:val="28"/>
-        </w:rPr>
-        <w:t>m (дата обращения: 00.00.2010).</w:t>
-      </w:r>
-    </w:p>
-    <w:p>
-      <w:pPr>
-        <w:spacing w:line="360" w:lineRule="auto"/>
-        <w:ind w:firstLine="709"/>
-        <w:jc w:val="both"/>
-        <w:rPr>
-          <w:color w:val="FF0000"/>
-          <w:sz w:val="28"/>
-          <w:szCs w:val="28"/>
-        </w:rPr>
-      </w:pPr>
-      <w:r>
-        <w:rPr>
-          <w:color w:val="FF0000"/>
-          <w:sz w:val="28"/>
-          <w:szCs w:val="28"/>
-        </w:rPr>
-        <w:lastRenderedPageBreak/>
-        <w:t>12. ГОСТ 0.0–00. Описание стандартов. М.: Изд-во стандартов, 2010.</w:t>
-      </w:r>
-    </w:p>
-    <w:p>
-      <w:pPr>
-        <w:spacing w:line="360" w:lineRule="auto"/>
-        <w:ind w:firstLine="709"/>
-        <w:jc w:val="both"/>
-        <w:rPr>
-          <w:color w:val="FF0000"/>
-          <w:sz w:val="28"/>
-          <w:szCs w:val="28"/>
-        </w:rPr>
-      </w:pPr>
-      <w:r>
-        <w:rPr>
-          <w:color w:val="FF0000"/>
-          <w:sz w:val="28"/>
-          <w:szCs w:val="28"/>
-        </w:rPr>
-        <w:t xml:space="preserve">13. Пат. RU 00000000. Описание патентных документов / И. И. Иванов, П. П. Петров, С. С. Сидоров. </w:t>
-      </w:r>
-      <w:proofErr w:type="spellStart"/>
-      <w:r>
-        <w:rPr>
-          <w:color w:val="FF0000"/>
-          <w:sz w:val="28"/>
-          <w:szCs w:val="28"/>
-        </w:rPr>
-        <w:t>Опубл</w:t>
-      </w:r>
-      <w:proofErr w:type="spellEnd"/>
-      <w:r>
-        <w:rPr>
-          <w:color w:val="FF0000"/>
-          <w:sz w:val="28"/>
-          <w:szCs w:val="28"/>
-        </w:rPr>
-        <w:t xml:space="preserve">. 00.00.2010. </w:t>
-      </w:r>
-      <w:proofErr w:type="spellStart"/>
-      <w:r>
-        <w:rPr>
-          <w:color w:val="FF0000"/>
-          <w:sz w:val="28"/>
-          <w:szCs w:val="28"/>
-        </w:rPr>
-        <w:t>Бюл</w:t>
-      </w:r>
-      <w:proofErr w:type="spellEnd"/>
-      <w:r>
-        <w:rPr>
-          <w:color w:val="FF0000"/>
-          <w:sz w:val="28"/>
-          <w:szCs w:val="28"/>
-        </w:rPr>
-        <w:t>. № 00.</w:t>
-      </w:r>
-    </w:p>
-    <w:p>
-      <w:pPr>
-        <w:spacing w:line="360" w:lineRule="auto"/>
-        <w:ind w:firstLine="709"/>
-        <w:jc w:val="both"/>
-        <w:rPr>
-          <w:color w:val="FF0000"/>
-          <w:sz w:val="28"/>
-          <w:szCs w:val="28"/>
-        </w:rPr>
-      </w:pPr>
-      <w:r>
-        <w:rPr>
-          <w:color w:val="FF0000"/>
-          <w:sz w:val="28"/>
-          <w:szCs w:val="28"/>
-        </w:rPr>
-        <w:t xml:space="preserve">14. Иванов И.И. Описание авторефератов диссертаций: </w:t>
-      </w:r>
-      <w:proofErr w:type="spellStart"/>
-      <w:r>
-        <w:rPr>
-          <w:color w:val="FF0000"/>
-          <w:sz w:val="28"/>
-          <w:szCs w:val="28"/>
-        </w:rPr>
-        <w:t>автореф</w:t>
-      </w:r>
-      <w:proofErr w:type="spellEnd"/>
-      <w:r>
-        <w:rPr>
-          <w:color w:val="FF0000"/>
-          <w:sz w:val="28"/>
-          <w:szCs w:val="28"/>
-        </w:rPr>
-        <w:t xml:space="preserve">. </w:t>
-      </w:r>
-      <w:proofErr w:type="spellStart"/>
-      <w:r>
-        <w:rPr>
-          <w:color w:val="FF0000"/>
-          <w:sz w:val="28"/>
-          <w:szCs w:val="28"/>
-        </w:rPr>
-        <w:t>дисс</w:t>
-      </w:r>
-      <w:proofErr w:type="spellEnd"/>
-      <w:r>
-        <w:rPr>
-          <w:color w:val="FF0000"/>
-          <w:sz w:val="28"/>
-          <w:szCs w:val="28"/>
-        </w:rPr>
-        <w:t xml:space="preserve">. канд. техн. наук / </w:t>
-      </w:r>
-      <w:proofErr w:type="spellStart"/>
-      <w:r>
-        <w:rPr>
-          <w:color w:val="FF0000"/>
-          <w:sz w:val="28"/>
-          <w:szCs w:val="28"/>
-        </w:rPr>
-        <w:t>СПбГЭТУ</w:t>
-      </w:r>
-      <w:proofErr w:type="spellEnd"/>
-      <w:r>
-        <w:rPr>
-          <w:color w:val="FF0000"/>
-          <w:sz w:val="28"/>
-          <w:szCs w:val="28"/>
-        </w:rPr>
-        <w:t xml:space="preserve"> «ЛЭТИ», СПБ, 2010.</w:t>
-      </w:r>
-    </w:p>
-    <w:p>
-      <w:pPr>
-        <w:spacing w:line="360" w:lineRule="auto"/>
-        <w:ind w:firstLine="709"/>
-        <w:jc w:val="both"/>
-        <w:rPr>
-          <w:color w:val="FF0000"/>
-          <w:sz w:val="28"/>
-          <w:szCs w:val="28"/>
-        </w:rPr>
-      </w:pPr>
-      <w:r>
-        <w:rPr>
-          <w:color w:val="FF0000"/>
-          <w:sz w:val="28"/>
-          <w:szCs w:val="28"/>
-        </w:rPr>
-        <w:t>15. Описание федерального закона: Федер. закон [принят Гос. Думой 00.00.2010] // Собрание законодательств РФ. 2010. № 00. Ст. 00. С. 000–000.</w:t>
-      </w:r>
-    </w:p>
-    <w:p>
-      <w:pPr>
-        <w:spacing w:line="360" w:lineRule="auto"/>
-        <w:ind w:firstLine="709"/>
-        <w:jc w:val="both"/>
-        <w:rPr>
-          <w:color w:val="FF0000"/>
-          <w:sz w:val="28"/>
-          <w:szCs w:val="28"/>
-        </w:rPr>
-      </w:pPr>
-      <w:r>
-        <w:rPr>
-          <w:color w:val="FF0000"/>
-          <w:sz w:val="28"/>
-          <w:szCs w:val="28"/>
-        </w:rPr>
-        <w:t>16. Описание федерального постановления: постановление Правительства Рос. Федерации от 00.00.2010 № 00000 // Опубликовавшее издание. 2010. № 0. С. 000–000.</w:t>
-      </w:r>
-    </w:p>
-    <w:p>
-      <w:pPr>
-        <w:spacing w:line="360" w:lineRule="auto"/>
-        <w:ind w:firstLine="709"/>
-        <w:jc w:val="both"/>
-        <w:rPr>
-          <w:color w:val="FF0000"/>
-          <w:sz w:val="28"/>
-          <w:szCs w:val="28"/>
-        </w:rPr>
-      </w:pPr>
-      <w:r>
-        <w:rPr>
-          <w:color w:val="FF0000"/>
-          <w:sz w:val="28"/>
-          <w:szCs w:val="28"/>
-        </w:rPr>
-        <w:t>17. Описание указа: указ Президента РФ от 00.00.2010 № 00 // Опубликовавшее издание. 2010. № 0. С. 000–000.</w:t>
-      </w:r>
-    </w:p>
-    <w:p>
-      <w:pPr>
-        <w:rPr>
-          <w:spacing w:val="-2"/>
-          <w:sz w:val="28"/>
-          <w:szCs w:val="28"/>
-        </w:rPr>
-      </w:pPr>
-    </w:p>
-    <w:p>
-      <w:pPr>
-        <w:spacing w:line="360" w:lineRule="auto"/>
-        <w:jc w:val="center"/>
-        <w:rPr>
-          <w:b/>
-          <w:caps/>
-          <w:sz w:val="28"/>
-          <w:szCs w:val="28"/>
-        </w:rPr>
-      </w:pPr>
-      <w:r>
-        <w:rPr>
-          <w:b/>
-          <w:caps/>
-          <w:sz w:val="28"/>
-          <w:szCs w:val="28"/>
-        </w:rPr>
-        <w:br w:type="page"/>
-      </w:r>
-      <w:r>
-        <w:rPr>
-          <w:b/>
-          <w:caps/>
-          <w:sz w:val="28"/>
-          <w:szCs w:val="28"/>
-        </w:rPr>
-        <w:lastRenderedPageBreak/>
-        <w:t>приложение А</w:t>
-      </w:r>
-    </w:p>
-    <w:p>
-      <w:pPr>
-        <w:spacing w:line="360" w:lineRule="auto"/>
-        <w:jc w:val="center"/>
-        <w:rPr>
-          <w:rFonts w:ascii="Courier New" w:hAnsi="Courier New" w:cs="Courier New"/>
-          <w:sz w:val="22"/>
-          <w:szCs w:val="22"/>
-        </w:rPr>
-      </w:pPr>
-      <w:r>
-        <w:rPr>
-          <w:b/>
-          <w:caps/>
-          <w:sz w:val="28"/>
-          <w:szCs w:val="28"/>
-        </w:rPr>
-        <w:t>Название приложения</w:t>
-      </w:r>
+          <w:sz w:val="28"/>
+          <w:szCs w:val="28"/>
+          <w:lang w:val="en-US"/>
+        </w:rPr>
+      </w:pPr>
+      <w:r>
+        <w:rPr>
+          <w:sz w:val="28"/>
+          <w:szCs w:val="28"/>
+        </w:rPr>
+        <w:t xml:space="preserve">2. Wikipedia.org. (2021). Метод роя частиц [Online]. </w:t>
+      </w:r>
+      <w:r>
+        <w:rPr>
+          <w:sz w:val="28"/>
+          <w:szCs w:val="28"/>
+          <w:lang w:val="en-US"/>
+        </w:rPr>
+        <w:t xml:space="preserve">Available: </w:t>
+      </w:r>
+      <w:hyperlink r:id="rId11" w:history="1">
+        <w:r>
+          <w:rPr>
+            <w:rStyle w:val="af7"/>
+            <w:sz w:val="28"/>
+            <w:szCs w:val="28"/>
+            <w:lang w:val="en-US"/>
+          </w:rPr>
+          <w:t>https://ru.wikipedia.org/wiki/</w:t>
+        </w:r>
+        <w:r>
+          <w:rPr>
+            <w:rStyle w:val="af7"/>
+            <w:sz w:val="28"/>
+            <w:szCs w:val="28"/>
+          </w:rPr>
+          <w:t>М</w:t>
+        </w:r>
+        <w:r>
+          <w:rPr>
+            <w:rStyle w:val="af7"/>
+            <w:sz w:val="28"/>
+            <w:szCs w:val="28"/>
+          </w:rPr>
+          <w:t>е</w:t>
+        </w:r>
+        <w:r>
+          <w:rPr>
+            <w:rStyle w:val="af7"/>
+            <w:sz w:val="28"/>
+            <w:szCs w:val="28"/>
+          </w:rPr>
+          <w:t>тод</w:t>
+        </w:r>
+        <w:r>
+          <w:rPr>
+            <w:rStyle w:val="af7"/>
+            <w:sz w:val="28"/>
+            <w:szCs w:val="28"/>
+            <w:lang w:val="en-US"/>
+          </w:rPr>
+          <w:t>_</w:t>
+        </w:r>
+        <w:r>
+          <w:rPr>
+            <w:rStyle w:val="af7"/>
+            <w:sz w:val="28"/>
+            <w:szCs w:val="28"/>
+          </w:rPr>
+          <w:t>роя</w:t>
+        </w:r>
+        <w:r>
+          <w:rPr>
+            <w:rStyle w:val="af7"/>
+            <w:sz w:val="28"/>
+            <w:szCs w:val="28"/>
+            <w:lang w:val="en-US"/>
+          </w:rPr>
+          <w:t>_</w:t>
+        </w:r>
+        <w:r>
+          <w:rPr>
+            <w:rStyle w:val="af7"/>
+            <w:sz w:val="28"/>
+            <w:szCs w:val="28"/>
+          </w:rPr>
+          <w:t>частиц</w:t>
+        </w:r>
+      </w:hyperlink>
     </w:p>
     <w:sectPr>
-      <w:headerReference w:type="default" r:id="rId10"/>
-      <w:footerReference w:type="default" r:id="rId11"/>
+      <w:headerReference w:type="default" r:id="rId12"/>
+      <w:footerReference w:type="default" r:id="rId13"/>
       <w:pgSz w:w="11906" w:h="16838"/>
       <w:pgMar w:top="1134" w:right="567" w:bottom="1134" w:left="1701" w:header="425" w:footer="709" w:gutter="0"/>
       <w:cols w:space="708"/>
@@ -5828,7 +5212,7 @@
 </file>
 
 <file path=word/endnotes.xml><?xml version="1.0" encoding="utf-8"?>
-<w:endnotes xmlns:wpc="http://schemas.microsoft.com/office/word/2010/wordprocessingCanvas" xmlns:cx="http://schemas.microsoft.com/office/drawing/2014/chartex" xmlns:cx1="http://schemas.microsoft.com/office/drawing/2015/9/8/chartex" xmlns:cx2="http://schemas.microsoft.com/office/drawing/2015/10/21/chartex" xmlns:cx3="http://schemas.microsoft.com/office/drawing/2016/5/9/chartex" xmlns:cx4="http://schemas.microsoft.com/office/drawing/2016/5/10/chartex" xmlns:cx5="http://schemas.microsoft.com/office/drawing/2016/5/11/chartex" xmlns:cx6="http://schemas.microsoft.com/office/drawing/2016/5/12/chartex" xmlns:cx7="http://schemas.microsoft.com/office/drawing/2016/5/13/chartex" xmlns:cx8="http://schemas.microsoft.com/office/drawing/2016/5/14/chartex" xmlns:mc="http://schemas.openxmlformats.org/markup-compatibility/2006" xmlns:aink="http://schemas.microsoft.com/office/drawing/2016/ink" xmlns:am3d="http://schemas.microsoft.com/office/drawing/2017/model3d" xmlns:o="urn:schemas-microsoft-com:office:office" xmlns:oel="http://schemas.microsoft.com/office/2019/extlst" xmlns:r="http://schemas.openxmlformats.org/officeDocument/2006/relationships" xmlns:m="http://schemas.openxmlformats.org/officeDocument/2006/math" xmlns:v="urn:schemas-microsoft-com:vml" xmlns:wp14="http://schemas.microsoft.com/office/word/2010/wordprocessingDrawing" xmlns:wp="http://schemas.openxmlformats.org/drawingml/2006/wordprocessingDrawing" xmlns:w10="urn:schemas-microsoft-com:office:word" xmlns:w="http://schemas.openxmlformats.org/wordprocessingml/2006/main" xmlns:w14="http://schemas.microsoft.com/office/word/2010/wordml" xmlns:w15="http://schemas.microsoft.com/office/word/2012/wordml" xmlns:w16cex="http://schemas.microsoft.com/office/word/2018/wordml/cex" xmlns:w16cid="http://schemas.microsoft.com/office/word/2016/wordml/cid" xmlns:w16="http://schemas.microsoft.com/office/word/2018/wordml" xmlns:w16sdtdh="http://schemas.microsoft.com/office/word/2020/wordml/sdtdatahash" xmlns:w16se="http://schemas.microsoft.com/office/word/2015/wordml/symex" xmlns:wpg="http://schemas.microsoft.com/office/word/2010/wordprocessingGroup" xmlns:wpi="http://schemas.microsoft.com/office/word/2010/wordprocessingInk" xmlns:wne="http://schemas.microsoft.com/office/word/2006/wordml" xmlns:wps="http://schemas.microsoft.com/office/word/2010/wordprocessingShape" mc:Ignorable="w14 w15 w16se w16cid w16 w16cex w16sdtdh wp14">
+<w:endnotes xmlns:wpc="http://schemas.microsoft.com/office/word/2010/wordprocessingCanvas" xmlns:cx="http://schemas.microsoft.com/office/drawing/2014/chartex" xmlns:cx1="http://schemas.microsoft.com/office/drawing/2015/9/8/chartex" xmlns:cx2="http://schemas.microsoft.com/office/drawing/2015/10/21/chartex" xmlns:cx3="http://schemas.microsoft.com/office/drawing/2016/5/9/chartex" xmlns:cx4="http://schemas.microsoft.com/office/drawing/2016/5/10/chartex" xmlns:cx5="http://schemas.microsoft.com/office/drawing/2016/5/11/chartex" xmlns:cx6="http://schemas.microsoft.com/office/drawing/2016/5/12/chartex" xmlns:cx7="http://schemas.microsoft.com/office/drawing/2016/5/13/chartex" xmlns:cx8="http://schemas.microsoft.com/office/drawing/2016/5/14/chartex" xmlns:mc="http://schemas.openxmlformats.org/markup-compatibility/2006" xmlns:aink="http://schemas.microsoft.com/office/drawing/2016/ink" xmlns:am3d="http://schemas.microsoft.com/office/drawing/2017/model3d" xmlns:o="urn:schemas-microsoft-com:office:office" xmlns:r="http://schemas.openxmlformats.org/officeDocument/2006/relationships" xmlns:m="http://schemas.openxmlformats.org/officeDocument/2006/math" xmlns:v="urn:schemas-microsoft-com:vml" xmlns:wp14="http://schemas.microsoft.com/office/word/2010/wordprocessingDrawing" xmlns:wp="http://schemas.openxmlformats.org/drawingml/2006/wordprocessingDrawing" xmlns:w10="urn:schemas-microsoft-com:office:word" xmlns:w="http://schemas.openxmlformats.org/wordprocessingml/2006/main" xmlns:w14="http://schemas.microsoft.com/office/word/2010/wordml" xmlns:w15="http://schemas.microsoft.com/office/word/2012/wordml" xmlns:w16cid="http://schemas.microsoft.com/office/word/2016/wordml/cid" xmlns:w16se="http://schemas.microsoft.com/office/word/2015/wordml/symex" xmlns:wpg="http://schemas.microsoft.com/office/word/2010/wordprocessingGroup" xmlns:wpi="http://schemas.microsoft.com/office/word/2010/wordprocessingInk" xmlns:wne="http://schemas.microsoft.com/office/word/2006/wordml" xmlns:wps="http://schemas.microsoft.com/office/word/2010/wordprocessingShape" mc:Ignorable="w14 w15 w16se w16cid wp14">
   <w:endnote w:type="separator" w:id="-1">
     <w:p>
       <w:r>
@@ -5847,7 +5231,7 @@
 </file>
 
 <file path=word/footer1.xml><?xml version="1.0" encoding="utf-8"?>
-<w:ftr xmlns:wpc="http://schemas.microsoft.com/office/word/2010/wordprocessingCanvas" xmlns:cx="http://schemas.microsoft.com/office/drawing/2014/chartex" xmlns:cx1="http://schemas.microsoft.com/office/drawing/2015/9/8/chartex" xmlns:cx2="http://schemas.microsoft.com/office/drawing/2015/10/21/chartex" xmlns:cx3="http://schemas.microsoft.com/office/drawing/2016/5/9/chartex" xmlns:cx4="http://schemas.microsoft.com/office/drawing/2016/5/10/chartex" xmlns:cx5="http://schemas.microsoft.com/office/drawing/2016/5/11/chartex" xmlns:cx6="http://schemas.microsoft.com/office/drawing/2016/5/12/chartex" xmlns:cx7="http://schemas.microsoft.com/office/drawing/2016/5/13/chartex" xmlns:cx8="http://schemas.microsoft.com/office/drawing/2016/5/14/chartex" xmlns:mc="http://schemas.openxmlformats.org/markup-compatibility/2006" xmlns:aink="http://schemas.microsoft.com/office/drawing/2016/ink" xmlns:am3d="http://schemas.microsoft.com/office/drawing/2017/model3d" xmlns:o="urn:schemas-microsoft-com:office:office" xmlns:oel="http://schemas.microsoft.com/office/2019/extlst" xmlns:r="http://schemas.openxmlformats.org/officeDocument/2006/relationships" xmlns:m="http://schemas.openxmlformats.org/officeDocument/2006/math" xmlns:v="urn:schemas-microsoft-com:vml" xmlns:wp14="http://schemas.microsoft.com/office/word/2010/wordprocessingDrawing" xmlns:wp="http://schemas.openxmlformats.org/drawingml/2006/wordprocessingDrawing" xmlns:w10="urn:schemas-microsoft-com:office:word" xmlns:w="http://schemas.openxmlformats.org/wordprocessingml/2006/main" xmlns:w14="http://schemas.microsoft.com/office/word/2010/wordml" xmlns:w15="http://schemas.microsoft.com/office/word/2012/wordml" xmlns:w16cex="http://schemas.microsoft.com/office/word/2018/wordml/cex" xmlns:w16cid="http://schemas.microsoft.com/office/word/2016/wordml/cid" xmlns:w16="http://schemas.microsoft.com/office/word/2018/wordml" xmlns:w16sdtdh="http://schemas.microsoft.com/office/word/2020/wordml/sdtdatahash" xmlns:w16se="http://schemas.microsoft.com/office/word/2015/wordml/symex" xmlns:wpg="http://schemas.microsoft.com/office/word/2010/wordprocessingGroup" xmlns:wpi="http://schemas.microsoft.com/office/word/2010/wordprocessingInk" xmlns:wne="http://schemas.microsoft.com/office/word/2006/wordml" xmlns:wps="http://schemas.microsoft.com/office/word/2010/wordprocessingShape" mc:Ignorable="w14 w15 w16se w16cid w16 w16cex w16sdtdh wp14">
+<w:ftr xmlns:wpc="http://schemas.microsoft.com/office/word/2010/wordprocessingCanvas" xmlns:cx="http://schemas.microsoft.com/office/drawing/2014/chartex" xmlns:cx1="http://schemas.microsoft.com/office/drawing/2015/9/8/chartex" xmlns:cx2="http://schemas.microsoft.com/office/drawing/2015/10/21/chartex" xmlns:cx3="http://schemas.microsoft.com/office/drawing/2016/5/9/chartex" xmlns:cx4="http://schemas.microsoft.com/office/drawing/2016/5/10/chartex" xmlns:cx5="http://schemas.microsoft.com/office/drawing/2016/5/11/chartex" xmlns:cx6="http://schemas.microsoft.com/office/drawing/2016/5/12/chartex" xmlns:cx7="http://schemas.microsoft.com/office/drawing/2016/5/13/chartex" xmlns:cx8="http://schemas.microsoft.com/office/drawing/2016/5/14/chartex" xmlns:mc="http://schemas.openxmlformats.org/markup-compatibility/2006" xmlns:aink="http://schemas.microsoft.com/office/drawing/2016/ink" xmlns:am3d="http://schemas.microsoft.com/office/drawing/2017/model3d" xmlns:o="urn:schemas-microsoft-com:office:office" xmlns:r="http://schemas.openxmlformats.org/officeDocument/2006/relationships" xmlns:m="http://schemas.openxmlformats.org/officeDocument/2006/math" xmlns:v="urn:schemas-microsoft-com:vml" xmlns:wp14="http://schemas.microsoft.com/office/word/2010/wordprocessingDrawing" xmlns:wp="http://schemas.openxmlformats.org/drawingml/2006/wordprocessingDrawing" xmlns:w10="urn:schemas-microsoft-com:office:word" xmlns:w="http://schemas.openxmlformats.org/wordprocessingml/2006/main" xmlns:w14="http://schemas.microsoft.com/office/word/2010/wordml" xmlns:w15="http://schemas.microsoft.com/office/word/2012/wordml" xmlns:w16cid="http://schemas.microsoft.com/office/word/2016/wordml/cid" xmlns:w16se="http://schemas.microsoft.com/office/word/2015/wordml/symex" xmlns:wpg="http://schemas.microsoft.com/office/word/2010/wordprocessingGroup" xmlns:wpi="http://schemas.microsoft.com/office/word/2010/wordprocessingInk" xmlns:wne="http://schemas.microsoft.com/office/word/2006/wordml" xmlns:wps="http://schemas.microsoft.com/office/word/2010/wordprocessingShape" mc:Ignorable="w14 w15 w16se w16cid wp14">
   <w:p>
     <w:pPr>
       <w:pStyle w:val="af0"/>
@@ -5885,7 +5269,7 @@
 </file>
 
 <file path=word/footnotes.xml><?xml version="1.0" encoding="utf-8"?>
-<w:footnotes xmlns:wpc="http://schemas.microsoft.com/office/word/2010/wordprocessingCanvas" xmlns:cx="http://schemas.microsoft.com/office/drawing/2014/chartex" xmlns:cx1="http://schemas.microsoft.com/office/drawing/2015/9/8/chartex" xmlns:cx2="http://schemas.microsoft.com/office/drawing/2015/10/21/chartex" xmlns:cx3="http://schemas.microsoft.com/office/drawing/2016/5/9/chartex" xmlns:cx4="http://schemas.microsoft.com/office/drawing/2016/5/10/chartex" xmlns:cx5="http://schemas.microsoft.com/office/drawing/2016/5/11/chartex" xmlns:cx6="http://schemas.microsoft.com/office/drawing/2016/5/12/chartex" xmlns:cx7="http://schemas.microsoft.com/office/drawing/2016/5/13/chartex" xmlns:cx8="http://schemas.microsoft.com/office/drawing/2016/5/14/chartex" xmlns:mc="http://schemas.openxmlformats.org/markup-compatibility/2006" xmlns:aink="http://schemas.microsoft.com/office/drawing/2016/ink" xmlns:am3d="http://schemas.microsoft.com/office/drawing/2017/model3d" xmlns:o="urn:schemas-microsoft-com:office:office" xmlns:oel="http://schemas.microsoft.com/office/2019/extlst" xmlns:r="http://schemas.openxmlformats.org/officeDocument/2006/relationships" xmlns:m="http://schemas.openxmlformats.org/officeDocument/2006/math" xmlns:v="urn:schemas-microsoft-com:vml" xmlns:wp14="http://schemas.microsoft.com/office/word/2010/wordprocessingDrawing" xmlns:wp="http://schemas.openxmlformats.org/drawingml/2006/wordprocessingDrawing" xmlns:w10="urn:schemas-microsoft-com:office:word" xmlns:w="http://schemas.openxmlformats.org/wordprocessingml/2006/main" xmlns:w14="http://schemas.microsoft.com/office/word/2010/wordml" xmlns:w15="http://schemas.microsoft.com/office/word/2012/wordml" xmlns:w16cex="http://schemas.microsoft.com/office/word/2018/wordml/cex" xmlns:w16cid="http://schemas.microsoft.com/office/word/2016/wordml/cid" xmlns:w16="http://schemas.microsoft.com/office/word/2018/wordml" xmlns:w16sdtdh="http://schemas.microsoft.com/office/word/2020/wordml/sdtdatahash" xmlns:w16se="http://schemas.microsoft.com/office/word/2015/wordml/symex" xmlns:wpg="http://schemas.microsoft.com/office/word/2010/wordprocessingGroup" xmlns:wpi="http://schemas.microsoft.com/office/word/2010/wordprocessingInk" xmlns:wne="http://schemas.microsoft.com/office/word/2006/wordml" xmlns:wps="http://schemas.microsoft.com/office/word/2010/wordprocessingShape" mc:Ignorable="w14 w15 w16se w16cid w16 w16cex w16sdtdh wp14">
+<w:footnotes xmlns:wpc="http://schemas.microsoft.com/office/word/2010/wordprocessingCanvas" xmlns:cx="http://schemas.microsoft.com/office/drawing/2014/chartex" xmlns:cx1="http://schemas.microsoft.com/office/drawing/2015/9/8/chartex" xmlns:cx2="http://schemas.microsoft.com/office/drawing/2015/10/21/chartex" xmlns:cx3="http://schemas.microsoft.com/office/drawing/2016/5/9/chartex" xmlns:cx4="http://schemas.microsoft.com/office/drawing/2016/5/10/chartex" xmlns:cx5="http://schemas.microsoft.com/office/drawing/2016/5/11/chartex" xmlns:cx6="http://schemas.microsoft.com/office/drawing/2016/5/12/chartex" xmlns:cx7="http://schemas.microsoft.com/office/drawing/2016/5/13/chartex" xmlns:cx8="http://schemas.microsoft.com/office/drawing/2016/5/14/chartex" xmlns:mc="http://schemas.openxmlformats.org/markup-compatibility/2006" xmlns:aink="http://schemas.microsoft.com/office/drawing/2016/ink" xmlns:am3d="http://schemas.microsoft.com/office/drawing/2017/model3d" xmlns:o="urn:schemas-microsoft-com:office:office" xmlns:r="http://schemas.openxmlformats.org/officeDocument/2006/relationships" xmlns:m="http://schemas.openxmlformats.org/officeDocument/2006/math" xmlns:v="urn:schemas-microsoft-com:vml" xmlns:wp14="http://schemas.microsoft.com/office/word/2010/wordprocessingDrawing" xmlns:wp="http://schemas.openxmlformats.org/drawingml/2006/wordprocessingDrawing" xmlns:w10="urn:schemas-microsoft-com:office:word" xmlns:w="http://schemas.openxmlformats.org/wordprocessingml/2006/main" xmlns:w14="http://schemas.microsoft.com/office/word/2010/wordml" xmlns:w15="http://schemas.microsoft.com/office/word/2012/wordml" xmlns:w16cid="http://schemas.microsoft.com/office/word/2016/wordml/cid" xmlns:w16se="http://schemas.microsoft.com/office/word/2015/wordml/symex" xmlns:wpg="http://schemas.microsoft.com/office/word/2010/wordprocessingGroup" xmlns:wpi="http://schemas.microsoft.com/office/word/2010/wordprocessingInk" xmlns:wne="http://schemas.microsoft.com/office/word/2006/wordml" xmlns:wps="http://schemas.microsoft.com/office/word/2010/wordprocessingShape" mc:Ignorable="w14 w15 w16se w16cid wp14">
   <w:footnote w:type="separator" w:id="-1">
     <w:p>
       <w:r>
@@ -5904,7 +5288,7 @@
 </file>
 
 <file path=word/header1.xml><?xml version="1.0" encoding="utf-8"?>
-<w:hdr xmlns:wpc="http://schemas.microsoft.com/office/word/2010/wordprocessingCanvas" xmlns:cx="http://schemas.microsoft.com/office/drawing/2014/chartex" xmlns:cx1="http://schemas.microsoft.com/office/drawing/2015/9/8/chartex" xmlns:cx2="http://schemas.microsoft.com/office/drawing/2015/10/21/chartex" xmlns:cx3="http://schemas.microsoft.com/office/drawing/2016/5/9/chartex" xmlns:cx4="http://schemas.microsoft.com/office/drawing/2016/5/10/chartex" xmlns:cx5="http://schemas.microsoft.com/office/drawing/2016/5/11/chartex" xmlns:cx6="http://schemas.microsoft.com/office/drawing/2016/5/12/chartex" xmlns:cx7="http://schemas.microsoft.com/office/drawing/2016/5/13/chartex" xmlns:cx8="http://schemas.microsoft.com/office/drawing/2016/5/14/chartex" xmlns:mc="http://schemas.openxmlformats.org/markup-compatibility/2006" xmlns:aink="http://schemas.microsoft.com/office/drawing/2016/ink" xmlns:am3d="http://schemas.microsoft.com/office/drawing/2017/model3d" xmlns:o="urn:schemas-microsoft-com:office:office" xmlns:oel="http://schemas.microsoft.com/office/2019/extlst" xmlns:r="http://schemas.openxmlformats.org/officeDocument/2006/relationships" xmlns:m="http://schemas.openxmlformats.org/officeDocument/2006/math" xmlns:v="urn:schemas-microsoft-com:vml" xmlns:wp14="http://schemas.microsoft.com/office/word/2010/wordprocessingDrawing" xmlns:wp="http://schemas.openxmlformats.org/drawingml/2006/wordprocessingDrawing" xmlns:w10="urn:schemas-microsoft-com:office:word" xmlns:w="http://schemas.openxmlformats.org/wordprocessingml/2006/main" xmlns:w14="http://schemas.microsoft.com/office/word/2010/wordml" xmlns:w15="http://schemas.microsoft.com/office/word/2012/wordml" xmlns:w16cex="http://schemas.microsoft.com/office/word/2018/wordml/cex" xmlns:w16cid="http://schemas.microsoft.com/office/word/2016/wordml/cid" xmlns:w16="http://schemas.microsoft.com/office/word/2018/wordml" xmlns:w16sdtdh="http://schemas.microsoft.com/office/word/2020/wordml/sdtdatahash" xmlns:w16se="http://schemas.microsoft.com/office/word/2015/wordml/symex" xmlns:wpg="http://schemas.microsoft.com/office/word/2010/wordprocessingGroup" xmlns:wpi="http://schemas.microsoft.com/office/word/2010/wordprocessingInk" xmlns:wne="http://schemas.microsoft.com/office/word/2006/wordml" xmlns:wps="http://schemas.microsoft.com/office/word/2010/wordprocessingShape" mc:Ignorable="w14 w15 w16se w16cid w16 w16cex w16sdtdh wp14">
+<w:hdr xmlns:wpc="http://schemas.microsoft.com/office/word/2010/wordprocessingCanvas" xmlns:cx="http://schemas.microsoft.com/office/drawing/2014/chartex" xmlns:cx1="http://schemas.microsoft.com/office/drawing/2015/9/8/chartex" xmlns:cx2="http://schemas.microsoft.com/office/drawing/2015/10/21/chartex" xmlns:cx3="http://schemas.microsoft.com/office/drawing/2016/5/9/chartex" xmlns:cx4="http://schemas.microsoft.com/office/drawing/2016/5/10/chartex" xmlns:cx5="http://schemas.microsoft.com/office/drawing/2016/5/11/chartex" xmlns:cx6="http://schemas.microsoft.com/office/drawing/2016/5/12/chartex" xmlns:cx7="http://schemas.microsoft.com/office/drawing/2016/5/13/chartex" xmlns:cx8="http://schemas.microsoft.com/office/drawing/2016/5/14/chartex" xmlns:mc="http://schemas.openxmlformats.org/markup-compatibility/2006" xmlns:aink="http://schemas.microsoft.com/office/drawing/2016/ink" xmlns:am3d="http://schemas.microsoft.com/office/drawing/2017/model3d" xmlns:o="urn:schemas-microsoft-com:office:office" xmlns:r="http://schemas.openxmlformats.org/officeDocument/2006/relationships" xmlns:m="http://schemas.openxmlformats.org/officeDocument/2006/math" xmlns:v="urn:schemas-microsoft-com:vml" xmlns:wp14="http://schemas.microsoft.com/office/word/2010/wordprocessingDrawing" xmlns:wp="http://schemas.openxmlformats.org/drawingml/2006/wordprocessingDrawing" xmlns:w10="urn:schemas-microsoft-com:office:word" xmlns:w="http://schemas.openxmlformats.org/wordprocessingml/2006/main" xmlns:w14="http://schemas.microsoft.com/office/word/2010/wordml" xmlns:w15="http://schemas.microsoft.com/office/word/2012/wordml" xmlns:w16cid="http://schemas.microsoft.com/office/word/2016/wordml/cid" xmlns:w16se="http://schemas.microsoft.com/office/word/2015/wordml/symex" xmlns:wpg="http://schemas.microsoft.com/office/word/2010/wordprocessingGroup" xmlns:wpi="http://schemas.microsoft.com/office/word/2010/wordprocessingInk" xmlns:wne="http://schemas.microsoft.com/office/word/2006/wordml" xmlns:wps="http://schemas.microsoft.com/office/word/2010/wordprocessingShape" mc:Ignorable="w14 w15 w16se w16cid wp14">
   <w:p>
     <w:pPr>
       <w:pStyle w:val="af5"/>
@@ -5919,7 +5303,7 @@
 </file>
 
 <file path=word/numbering.xml><?xml version="1.0" encoding="utf-8"?>
-<w:numbering xmlns:wpc="http://schemas.microsoft.com/office/word/2010/wordprocessingCanvas" xmlns:cx="http://schemas.microsoft.com/office/drawing/2014/chartex" xmlns:cx1="http://schemas.microsoft.com/office/drawing/2015/9/8/chartex" xmlns:cx2="http://schemas.microsoft.com/office/drawing/2015/10/21/chartex" xmlns:cx3="http://schemas.microsoft.com/office/drawing/2016/5/9/chartex" xmlns:cx4="http://schemas.microsoft.com/office/drawing/2016/5/10/chartex" xmlns:cx5="http://schemas.microsoft.com/office/drawing/2016/5/11/chartex" xmlns:cx6="http://schemas.microsoft.com/office/drawing/2016/5/12/chartex" xmlns:cx7="http://schemas.microsoft.com/office/drawing/2016/5/13/chartex" xmlns:cx8="http://schemas.microsoft.com/office/drawing/2016/5/14/chartex" xmlns:mc="http://schemas.openxmlformats.org/markup-compatibility/2006" xmlns:aink="http://schemas.microsoft.com/office/drawing/2016/ink" xmlns:am3d="http://schemas.microsoft.com/office/drawing/2017/model3d" xmlns:o="urn:schemas-microsoft-com:office:office" xmlns:oel="http://schemas.microsoft.com/office/2019/extlst" xmlns:r="http://schemas.openxmlformats.org/officeDocument/2006/relationships" xmlns:m="http://schemas.openxmlformats.org/officeDocument/2006/math" xmlns:v="urn:schemas-microsoft-com:vml" xmlns:wp14="http://schemas.microsoft.com/office/word/2010/wordprocessingDrawing" xmlns:wp="http://schemas.openxmlformats.org/drawingml/2006/wordprocessingDrawing" xmlns:w10="urn:schemas-microsoft-com:office:word" xmlns:w="http://schemas.openxmlformats.org/wordprocessingml/2006/main" xmlns:w14="http://schemas.microsoft.com/office/word/2010/wordml" xmlns:w15="http://schemas.microsoft.com/office/word/2012/wordml" xmlns:w16cex="http://schemas.microsoft.com/office/word/2018/wordml/cex" xmlns:w16cid="http://schemas.microsoft.com/office/word/2016/wordml/cid" xmlns:w16="http://schemas.microsoft.com/office/word/2018/wordml" xmlns:w16sdtdh="http://schemas.microsoft.com/office/word/2020/wordml/sdtdatahash" xmlns:w16se="http://schemas.microsoft.com/office/word/2015/wordml/symex" xmlns:wpg="http://schemas.microsoft.com/office/word/2010/wordprocessingGroup" xmlns:wpi="http://schemas.microsoft.com/office/word/2010/wordprocessingInk" xmlns:wne="http://schemas.microsoft.com/office/word/2006/wordml" xmlns:wps="http://schemas.microsoft.com/office/word/2010/wordprocessingShape" mc:Ignorable="w14 w15 w16se w16cid w16 w16cex w16sdtdh wp14">
+<w:numbering xmlns:wpc="http://schemas.microsoft.com/office/word/2010/wordprocessingCanvas" xmlns:cx="http://schemas.microsoft.com/office/drawing/2014/chartex" xmlns:cx1="http://schemas.microsoft.com/office/drawing/2015/9/8/chartex" xmlns:cx2="http://schemas.microsoft.com/office/drawing/2015/10/21/chartex" xmlns:cx3="http://schemas.microsoft.com/office/drawing/2016/5/9/chartex" xmlns:cx4="http://schemas.microsoft.com/office/drawing/2016/5/10/chartex" xmlns:cx5="http://schemas.microsoft.com/office/drawing/2016/5/11/chartex" xmlns:cx6="http://schemas.microsoft.com/office/drawing/2016/5/12/chartex" xmlns:cx7="http://schemas.microsoft.com/office/drawing/2016/5/13/chartex" xmlns:cx8="http://schemas.microsoft.com/office/drawing/2016/5/14/chartex" xmlns:mc="http://schemas.openxmlformats.org/markup-compatibility/2006" xmlns:aink="http://schemas.microsoft.com/office/drawing/2016/ink" xmlns:am3d="http://schemas.microsoft.com/office/drawing/2017/model3d" xmlns:o="urn:schemas-microsoft-com:office:office" xmlns:r="http://schemas.openxmlformats.org/officeDocument/2006/relationships" xmlns:m="http://schemas.openxmlformats.org/officeDocument/2006/math" xmlns:v="urn:schemas-microsoft-com:vml" xmlns:wp14="http://schemas.microsoft.com/office/word/2010/wordprocessingDrawing" xmlns:wp="http://schemas.openxmlformats.org/drawingml/2006/wordprocessingDrawing" xmlns:w10="urn:schemas-microsoft-com:office:word" xmlns:w="http://schemas.openxmlformats.org/wordprocessingml/2006/main" xmlns:w14="http://schemas.microsoft.com/office/word/2010/wordml" xmlns:w15="http://schemas.microsoft.com/office/word/2012/wordml" xmlns:w16cid="http://schemas.microsoft.com/office/word/2016/wordml/cid" xmlns:w16se="http://schemas.microsoft.com/office/word/2015/wordml/symex" xmlns:wpg="http://schemas.microsoft.com/office/word/2010/wordprocessingGroup" xmlns:wpi="http://schemas.microsoft.com/office/word/2010/wordprocessingInk" xmlns:wne="http://schemas.microsoft.com/office/word/2006/wordml" xmlns:wps="http://schemas.microsoft.com/office/word/2010/wordprocessingShape" mc:Ignorable="w14 w15 w16se w16cid wp14">
   <w:abstractNum w:abstractNumId="0" w15:restartNumberingAfterBreak="0">
     <w:nsid w:val="016A7988"/>
     <w:multiLevelType w:val="multilevel"/>
@@ -6778,6 +6162,95 @@
     </w:lvl>
   </w:abstractNum>
   <w:abstractNum w:abstractNumId="8" w15:restartNumberingAfterBreak="0">
+    <w:nsid w:val="5DE30EBB"/>
+    <w:multiLevelType w:val="hybridMultilevel"/>
+    <w:tmpl w:val="D2B8688C"/>
+    <w:lvl w:ilvl="0" w:tplc="0419000F">
+      <w:start w:val="1"/>
+      <w:numFmt w:val="decimal"/>
+      <w:lvlText w:val="%1."/>
+      <w:lvlJc w:val="left"/>
+      <w:pPr>
+        <w:ind w:left="720" w:hanging="360"/>
+      </w:pPr>
+      <w:rPr>
+        <w:rFonts w:hint="default"/>
+      </w:rPr>
+    </w:lvl>
+    <w:lvl w:ilvl="1" w:tplc="04190019" w:tentative="1">
+      <w:start w:val="1"/>
+      <w:numFmt w:val="lowerLetter"/>
+      <w:lvlText w:val="%2."/>
+      <w:lvlJc w:val="left"/>
+      <w:pPr>
+        <w:ind w:left="1440" w:hanging="360"/>
+      </w:pPr>
+    </w:lvl>
+    <w:lvl w:ilvl="2" w:tplc="0419001B" w:tentative="1">
+      <w:start w:val="1"/>
+      <w:numFmt w:val="lowerRoman"/>
+      <w:lvlText w:val="%3."/>
+      <w:lvlJc w:val="right"/>
+      <w:pPr>
+        <w:ind w:left="2160" w:hanging="180"/>
+      </w:pPr>
+    </w:lvl>
+    <w:lvl w:ilvl="3" w:tplc="0419000F" w:tentative="1">
+      <w:start w:val="1"/>
+      <w:numFmt w:val="decimal"/>
+      <w:lvlText w:val="%4."/>
+      <w:lvlJc w:val="left"/>
+      <w:pPr>
+        <w:ind w:left="2880" w:hanging="360"/>
+      </w:pPr>
+    </w:lvl>
+    <w:lvl w:ilvl="4" w:tplc="04190019" w:tentative="1">
+      <w:start w:val="1"/>
+      <w:numFmt w:val="lowerLetter"/>
+      <w:lvlText w:val="%5."/>
+      <w:lvlJc w:val="left"/>
+      <w:pPr>
+        <w:ind w:left="3600" w:hanging="360"/>
+      </w:pPr>
+    </w:lvl>
+    <w:lvl w:ilvl="5" w:tplc="0419001B" w:tentative="1">
+      <w:start w:val="1"/>
+      <w:numFmt w:val="lowerRoman"/>
+      <w:lvlText w:val="%6."/>
+      <w:lvlJc w:val="right"/>
+      <w:pPr>
+        <w:ind w:left="4320" w:hanging="180"/>
+      </w:pPr>
+    </w:lvl>
+    <w:lvl w:ilvl="6" w:tplc="0419000F" w:tentative="1">
+      <w:start w:val="1"/>
+      <w:numFmt w:val="decimal"/>
+      <w:lvlText w:val="%7."/>
+      <w:lvlJc w:val="left"/>
+      <w:pPr>
+        <w:ind w:left="5040" w:hanging="360"/>
+      </w:pPr>
+    </w:lvl>
+    <w:lvl w:ilvl="7" w:tplc="04190019" w:tentative="1">
+      <w:start w:val="1"/>
+      <w:numFmt w:val="lowerLetter"/>
+      <w:lvlText w:val="%8."/>
+      <w:lvlJc w:val="left"/>
+      <w:pPr>
+        <w:ind w:left="5760" w:hanging="360"/>
+      </w:pPr>
+    </w:lvl>
+    <w:lvl w:ilvl="8" w:tplc="0419001B" w:tentative="1">
+      <w:start w:val="1"/>
+      <w:numFmt w:val="lowerRoman"/>
+      <w:lvlText w:val="%9."/>
+      <w:lvlJc w:val="right"/>
+      <w:pPr>
+        <w:ind w:left="6480" w:hanging="180"/>
+      </w:pPr>
+    </w:lvl>
+  </w:abstractNum>
+  <w:abstractNum w:abstractNumId="9" w15:restartNumberingAfterBreak="0">
     <w:nsid w:val="5E7748C7"/>
     <w:multiLevelType w:val="hybridMultilevel"/>
     <w:tmpl w:val="68A4C3C0"/>
@@ -6863,7 +6336,7 @@
       </w:pPr>
     </w:lvl>
   </w:abstractNum>
-  <w:abstractNum w:abstractNumId="9" w15:restartNumberingAfterBreak="0">
+  <w:abstractNum w:abstractNumId="10" w15:restartNumberingAfterBreak="0">
     <w:nsid w:val="64A83CEC"/>
     <w:multiLevelType w:val="hybridMultilevel"/>
     <w:tmpl w:val="C360E2A6"/>
@@ -6976,42 +6449,161 @@
       </w:rPr>
     </w:lvl>
   </w:abstractNum>
-  <w:num w:numId="1" w16cid:durableId="1954363626">
+  <w:abstractNum w:abstractNumId="11" w15:restartNumberingAfterBreak="0">
+    <w:nsid w:val="655245CA"/>
+    <w:multiLevelType w:val="hybridMultilevel"/>
+    <w:tmpl w:val="1680914E"/>
+    <w:lvl w:ilvl="0" w:tplc="04190001">
+      <w:start w:val="1"/>
+      <w:numFmt w:val="bullet"/>
+      <w:lvlText w:val=""/>
+      <w:lvlJc w:val="left"/>
+      <w:pPr>
+        <w:ind w:left="720" w:hanging="360"/>
+      </w:pPr>
+      <w:rPr>
+        <w:rFonts w:ascii="Symbol" w:hAnsi="Symbol" w:hint="default"/>
+      </w:rPr>
+    </w:lvl>
+    <w:lvl w:ilvl="1" w:tplc="04190003" w:tentative="1">
+      <w:start w:val="1"/>
+      <w:numFmt w:val="bullet"/>
+      <w:lvlText w:val="o"/>
+      <w:lvlJc w:val="left"/>
+      <w:pPr>
+        <w:ind w:left="1440" w:hanging="360"/>
+      </w:pPr>
+      <w:rPr>
+        <w:rFonts w:ascii="Courier New" w:hAnsi="Courier New" w:cs="Courier New" w:hint="default"/>
+      </w:rPr>
+    </w:lvl>
+    <w:lvl w:ilvl="2" w:tplc="04190005" w:tentative="1">
+      <w:start w:val="1"/>
+      <w:numFmt w:val="bullet"/>
+      <w:lvlText w:val=""/>
+      <w:lvlJc w:val="left"/>
+      <w:pPr>
+        <w:ind w:left="2160" w:hanging="360"/>
+      </w:pPr>
+      <w:rPr>
+        <w:rFonts w:ascii="Wingdings" w:hAnsi="Wingdings" w:hint="default"/>
+      </w:rPr>
+    </w:lvl>
+    <w:lvl w:ilvl="3" w:tplc="04190001" w:tentative="1">
+      <w:start w:val="1"/>
+      <w:numFmt w:val="bullet"/>
+      <w:lvlText w:val=""/>
+      <w:lvlJc w:val="left"/>
+      <w:pPr>
+        <w:ind w:left="2880" w:hanging="360"/>
+      </w:pPr>
+      <w:rPr>
+        <w:rFonts w:ascii="Symbol" w:hAnsi="Symbol" w:hint="default"/>
+      </w:rPr>
+    </w:lvl>
+    <w:lvl w:ilvl="4" w:tplc="04190003" w:tentative="1">
+      <w:start w:val="1"/>
+      <w:numFmt w:val="bullet"/>
+      <w:lvlText w:val="o"/>
+      <w:lvlJc w:val="left"/>
+      <w:pPr>
+        <w:ind w:left="3600" w:hanging="360"/>
+      </w:pPr>
+      <w:rPr>
+        <w:rFonts w:ascii="Courier New" w:hAnsi="Courier New" w:cs="Courier New" w:hint="default"/>
+      </w:rPr>
+    </w:lvl>
+    <w:lvl w:ilvl="5" w:tplc="04190005" w:tentative="1">
+      <w:start w:val="1"/>
+      <w:numFmt w:val="bullet"/>
+      <w:lvlText w:val=""/>
+      <w:lvlJc w:val="left"/>
+      <w:pPr>
+        <w:ind w:left="4320" w:hanging="360"/>
+      </w:pPr>
+      <w:rPr>
+        <w:rFonts w:ascii="Wingdings" w:hAnsi="Wingdings" w:hint="default"/>
+      </w:rPr>
+    </w:lvl>
+    <w:lvl w:ilvl="6" w:tplc="04190001" w:tentative="1">
+      <w:start w:val="1"/>
+      <w:numFmt w:val="bullet"/>
+      <w:lvlText w:val=""/>
+      <w:lvlJc w:val="left"/>
+      <w:pPr>
+        <w:ind w:left="5040" w:hanging="360"/>
+      </w:pPr>
+      <w:rPr>
+        <w:rFonts w:ascii="Symbol" w:hAnsi="Symbol" w:hint="default"/>
+      </w:rPr>
+    </w:lvl>
+    <w:lvl w:ilvl="7" w:tplc="04190003" w:tentative="1">
+      <w:start w:val="1"/>
+      <w:numFmt w:val="bullet"/>
+      <w:lvlText w:val="o"/>
+      <w:lvlJc w:val="left"/>
+      <w:pPr>
+        <w:ind w:left="5760" w:hanging="360"/>
+      </w:pPr>
+      <w:rPr>
+        <w:rFonts w:ascii="Courier New" w:hAnsi="Courier New" w:cs="Courier New" w:hint="default"/>
+      </w:rPr>
+    </w:lvl>
+    <w:lvl w:ilvl="8" w:tplc="04190005" w:tentative="1">
+      <w:start w:val="1"/>
+      <w:numFmt w:val="bullet"/>
+      <w:lvlText w:val=""/>
+      <w:lvlJc w:val="left"/>
+      <w:pPr>
+        <w:ind w:left="6480" w:hanging="360"/>
+      </w:pPr>
+      <w:rPr>
+        <w:rFonts w:ascii="Wingdings" w:hAnsi="Wingdings" w:hint="default"/>
+      </w:rPr>
+    </w:lvl>
+  </w:abstractNum>
+  <w:num w:numId="1">
     <w:abstractNumId w:val="6"/>
   </w:num>
-  <w:num w:numId="2" w16cid:durableId="1744447950">
+  <w:num w:numId="2">
     <w:abstractNumId w:val="0"/>
   </w:num>
-  <w:num w:numId="3" w16cid:durableId="2007660147">
+  <w:num w:numId="3">
     <w:abstractNumId w:val="5"/>
   </w:num>
-  <w:num w:numId="4" w16cid:durableId="1494637418">
+  <w:num w:numId="4">
+    <w:abstractNumId w:val="10"/>
+  </w:num>
+  <w:num w:numId="5">
+    <w:abstractNumId w:val="3"/>
+  </w:num>
+  <w:num w:numId="6">
+    <w:abstractNumId w:val="1"/>
+  </w:num>
+  <w:num w:numId="7">
+    <w:abstractNumId w:val="2"/>
+  </w:num>
+  <w:num w:numId="8">
+    <w:abstractNumId w:val="4"/>
+  </w:num>
+  <w:num w:numId="9">
+    <w:abstractNumId w:val="7"/>
+  </w:num>
+  <w:num w:numId="10">
     <w:abstractNumId w:val="9"/>
   </w:num>
-  <w:num w:numId="5" w16cid:durableId="1097404734">
-    <w:abstractNumId w:val="3"/>
+  <w:num w:numId="11">
+    <w:abstractNumId w:val="8"/>
   </w:num>
-  <w:num w:numId="6" w16cid:durableId="318506537">
-    <w:abstractNumId w:val="1"/>
-  </w:num>
-  <w:num w:numId="7" w16cid:durableId="279844191">
-    <w:abstractNumId w:val="2"/>
-  </w:num>
-  <w:num w:numId="8" w16cid:durableId="236323994">
-    <w:abstractNumId w:val="4"/>
-  </w:num>
-  <w:num w:numId="9" w16cid:durableId="1475952362">
-    <w:abstractNumId w:val="7"/>
-  </w:num>
-  <w:num w:numId="10" w16cid:durableId="1717312252">
-    <w:abstractNumId w:val="8"/>
+  <w:num w:numId="12">
+    <w:abstractNumId w:val="11"/>
   </w:num>
   <w:numIdMacAtCleanup w:val="3"/>
 </w:numbering>
 </file>
 
 <file path=word/styles.xml><?xml version="1.0" encoding="utf-8"?>
-<w:styles xmlns:mc="http://schemas.openxmlformats.org/markup-compatibility/2006" xmlns:r="http://schemas.openxmlformats.org/officeDocument/2006/relationships" xmlns:w="http://schemas.openxmlformats.org/wordprocessingml/2006/main" xmlns:w14="http://schemas.microsoft.com/office/word/2010/wordml" xmlns:w15="http://schemas.microsoft.com/office/word/2012/wordml" xmlns:w16cex="http://schemas.microsoft.com/office/word/2018/wordml/cex" xmlns:w16cid="http://schemas.microsoft.com/office/word/2016/wordml/cid" xmlns:w16="http://schemas.microsoft.com/office/word/2018/wordml" xmlns:w16sdtdh="http://schemas.microsoft.com/office/word/2020/wordml/sdtdatahash" xmlns:w16se="http://schemas.microsoft.com/office/word/2015/wordml/symex" mc:Ignorable="w14 w15 w16se w16cid w16 w16cex w16sdtdh">
+<w:styles xmlns:mc="http://schemas.openxmlformats.org/markup-compatibility/2006" xmlns:r="http://schemas.openxmlformats.org/officeDocument/2006/relationships" xmlns:w="http://schemas.openxmlformats.org/wordprocessingml/2006/main" xmlns:w14="http://schemas.microsoft.com/office/word/2010/wordml" xmlns:w15="http://schemas.microsoft.com/office/word/2012/wordml" xmlns:w16cid="http://schemas.microsoft.com/office/word/2016/wordml/cid" xmlns:w16se="http://schemas.microsoft.com/office/word/2015/wordml/symex" mc:Ignorable="w14 w15 w16se w16cid">
   <w:docDefaults>
     <w:rPrDefault>
       <w:rPr>
@@ -9025,6 +8617,31 @@
     <w:basedOn w:val="a1"/>
     <w:rsid w:val="00AD48BE"/>
   </w:style>
+  <w:style w:type="character" w:styleId="aff2">
+    <w:name w:val="Unresolved Mention"/>
+    <w:basedOn w:val="a1"/>
+    <w:uiPriority w:val="99"/>
+    <w:semiHidden/>
+    <w:unhideWhenUsed/>
+    <w:rsid w:val="002C7523"/>
+    <w:rPr>
+      <w:color w:val="605E5C"/>
+      <w:shd w:val="clear" w:color="auto" w:fill="E1DFDD"/>
+    </w:rPr>
+  </w:style>
+  <w:style w:type="character" w:styleId="aff3">
+    <w:name w:val="FollowedHyperlink"/>
+    <w:basedOn w:val="a1"/>
+    <w:uiPriority w:val="99"/>
+    <w:semiHidden/>
+    <w:unhideWhenUsed/>
+    <w:locked/>
+    <w:rsid w:val="002C7523"/>
+    <w:rPr>
+      <w:color w:val="954F72" w:themeColor="followedHyperlink"/>
+      <w:u w:val="single"/>
+    </w:rPr>
+  </w:style>
 </w:styles>
 </file>
 
@@ -9328,7 +8945,7 @@
 </file>
 
 <file path=customXml/itemProps1.xml><?xml version="1.0" encoding="utf-8"?>
-<ds:datastoreItem xmlns:ds="http://schemas.openxmlformats.org/officeDocument/2006/customXml" ds:itemID="{FAEA2F24-D890-48DD-A944-E0659F33ACD1}">
+<ds:datastoreItem xmlns:ds="http://schemas.openxmlformats.org/officeDocument/2006/customXml" ds:itemID="{48832185-93C1-4570-A3B8-7E8C6849E584}">
   <ds:schemaRefs>
     <ds:schemaRef ds:uri="http://schemas.openxmlformats.org/officeDocument/2006/bibliography"/>
   </ds:schemaRefs>

</xml_diff>